<commit_message>
Deploying to gh-pages from  @ 84cefa419081bcabc975685efaed08ffdfe384d9 🚀
</commit_message>
<xml_diff>
--- a/Resume.docx
+++ b/Resume.docx
@@ -56,21 +56,7 @@
         <w:rPr>
           <w:rFonts w:cstheme="minorHAnsi"/>
         </w:rPr>
-        <w:t xml:space="preserve">1 </w:t>
-      </w:r>
-      <w:proofErr w:type="spellStart"/>
-      <w:r>
-        <w:rPr>
-          <w:rFonts w:cstheme="minorHAnsi"/>
-        </w:rPr>
-        <w:t>Forthside</w:t>
-      </w:r>
-      <w:proofErr w:type="spellEnd"/>
-      <w:r>
-        <w:rPr>
-          <w:rFonts w:cstheme="minorHAnsi"/>
-        </w:rPr>
-        <w:t xml:space="preserve"> Way</w:t>
+        <w:t>1 Forthside Way</w:t>
       </w:r>
       <w:r>
         <w:rPr>
@@ -129,25 +115,7 @@
             <w:bdr w:val="none" w:sz="0" w:space="0" w:color="auto" w:frame="1"/>
             <w:shd w:val="clear" w:color="auto" w:fill="FFFFFF"/>
           </w:rPr>
-          <w:t>jom00323@stude</w:t>
-        </w:r>
-        <w:r>
-          <w:rPr>
-            <w:rStyle w:val="Hyperlink"/>
-            <w:rFonts w:cstheme="minorHAnsi"/>
-            <w:bdr w:val="none" w:sz="0" w:space="0" w:color="auto" w:frame="1"/>
-            <w:shd w:val="clear" w:color="auto" w:fill="FFFFFF"/>
-          </w:rPr>
-          <w:t>n</w:t>
-        </w:r>
-        <w:r>
-          <w:rPr>
-            <w:rStyle w:val="Hyperlink"/>
-            <w:rFonts w:cstheme="minorHAnsi"/>
-            <w:bdr w:val="none" w:sz="0" w:space="0" w:color="auto" w:frame="1"/>
-            <w:shd w:val="clear" w:color="auto" w:fill="FFFFFF"/>
-          </w:rPr>
-          <w:t>ts.stir.ac.uk</w:t>
+          <w:t>jom00323@students.stir.ac.uk</w:t>
         </w:r>
       </w:hyperlink>
     </w:p>
@@ -662,26 +630,12 @@
         <w:t xml:space="preserve">Link to live project: </w:t>
       </w:r>
       <w:hyperlink r:id="rId10" w:history="1">
-        <w:proofErr w:type="spellStart"/>
         <w:r>
           <w:rPr>
             <w:rStyle w:val="Hyperlink"/>
           </w:rPr>
-          <w:t>DragJoys</w:t>
+          <w:t>DragJoystick</w:t>
         </w:r>
-        <w:r>
-          <w:rPr>
-            <w:rStyle w:val="Hyperlink"/>
-          </w:rPr>
-          <w:t>t</w:t>
-        </w:r>
-        <w:r>
-          <w:rPr>
-            <w:rStyle w:val="Hyperlink"/>
-          </w:rPr>
-          <w:t>ick</w:t>
-        </w:r>
-        <w:proofErr w:type="spellEnd"/>
       </w:hyperlink>
     </w:p>
     <w:p>
@@ -750,201 +704,6 @@
     </w:p>
     <w:p>
       <w:pPr>
-        <w:pStyle w:val="ListParagraph"/>
-        <w:spacing w:line="240" w:lineRule="auto"/>
-        <w:jc w:val="both"/>
-        <w:rPr>
-          <w:b/>
-          <w:bCs/>
-        </w:rPr>
-      </w:pPr>
-    </w:p>
-    <w:p>
-      <w:pPr>
-        <w:spacing w:line="240" w:lineRule="auto"/>
-        <w:jc w:val="both"/>
-        <w:rPr>
-          <w:b/>
-          <w:bCs/>
-        </w:rPr>
-      </w:pPr>
-      <w:r>
-        <w:rPr>
-          <w:b/>
-          <w:bCs/>
-        </w:rPr>
-        <w:t>Team working skills:</w:t>
-      </w:r>
-    </w:p>
-    <w:p>
-      <w:pPr>
-        <w:pStyle w:val="ListParagraph"/>
-        <w:numPr>
-          <w:ilvl w:val="0"/>
-          <w:numId w:val="3"/>
-        </w:numPr>
-        <w:spacing w:line="240" w:lineRule="auto"/>
-        <w:jc w:val="both"/>
-        <w:rPr>
-          <w:b/>
-          <w:bCs/>
-        </w:rPr>
-      </w:pPr>
-      <w:r>
-        <w:t xml:space="preserve">Effectively took part in a team project for </w:t>
-      </w:r>
-      <w:r>
-        <w:t xml:space="preserve">one of my modules, where </w:t>
-      </w:r>
-      <w:r>
-        <w:t xml:space="preserve">views were exchanged and discussed to </w:t>
-      </w:r>
-      <w:r>
-        <w:t>finally dev</w:t>
-      </w:r>
-      <w:r>
-        <w:t>elop a solution</w:t>
-      </w:r>
-      <w:r>
-        <w:t xml:space="preserve"> for </w:t>
-      </w:r>
-      <w:r>
-        <w:t xml:space="preserve">a </w:t>
-      </w:r>
-      <w:r>
-        <w:t>s</w:t>
-      </w:r>
-      <w:r>
-        <w:t>tartup that would provide a delivery and pickup service</w:t>
-      </w:r>
-      <w:r>
-        <w:t>.</w:t>
-      </w:r>
-    </w:p>
-    <w:p>
-      <w:pPr>
-        <w:pStyle w:val="ListParagraph"/>
-        <w:spacing w:line="240" w:lineRule="auto"/>
-        <w:jc w:val="both"/>
-        <w:rPr>
-          <w:b/>
-          <w:bCs/>
-        </w:rPr>
-      </w:pPr>
-    </w:p>
-    <w:p>
-      <w:pPr>
-        <w:pStyle w:val="ListParagraph"/>
-        <w:numPr>
-          <w:ilvl w:val="0"/>
-          <w:numId w:val="3"/>
-        </w:numPr>
-        <w:spacing w:line="240" w:lineRule="auto"/>
-        <w:jc w:val="both"/>
-        <w:rPr>
-          <w:b/>
-          <w:bCs/>
-        </w:rPr>
-      </w:pPr>
-      <w:r>
-        <w:lastRenderedPageBreak/>
-        <w:t>Engage</w:t>
-      </w:r>
-      <w:r>
-        <w:t>d</w:t>
-      </w:r>
-      <w:r>
-        <w:t xml:space="preserve"> with a group</w:t>
-      </w:r>
-      <w:r>
-        <w:t xml:space="preserve"> in a </w:t>
-      </w:r>
-      <w:r>
-        <w:t xml:space="preserve">poster </w:t>
-      </w:r>
-      <w:r>
-        <w:t>project</w:t>
-      </w:r>
-      <w:r>
-        <w:t xml:space="preserve"> about management styl</w:t>
-      </w:r>
-      <w:r>
-        <w:t>es</w:t>
-      </w:r>
-      <w:r>
-        <w:t xml:space="preserve"> for an</w:t>
-      </w:r>
-      <w:r>
-        <w:t xml:space="preserve"> international fair</w:t>
-      </w:r>
-      <w:r>
-        <w:t xml:space="preserve">, </w:t>
-      </w:r>
-      <w:r>
-        <w:t>the process involved research on the most successful managers</w:t>
-      </w:r>
-      <w:r>
-        <w:t xml:space="preserve"> in the world and a presentation for several judges.</w:t>
-      </w:r>
-    </w:p>
-    <w:p>
-      <w:pPr>
-        <w:pStyle w:val="ListParagraph"/>
-        <w:spacing w:line="240" w:lineRule="auto"/>
-        <w:jc w:val="both"/>
-        <w:rPr>
-          <w:b/>
-          <w:bCs/>
-        </w:rPr>
-      </w:pPr>
-    </w:p>
-    <w:p>
-      <w:pPr>
-        <w:pStyle w:val="ListParagraph"/>
-        <w:numPr>
-          <w:ilvl w:val="0"/>
-          <w:numId w:val="3"/>
-        </w:numPr>
-        <w:spacing w:line="240" w:lineRule="auto"/>
-        <w:jc w:val="both"/>
-        <w:rPr>
-          <w:b/>
-          <w:bCs/>
-        </w:rPr>
-      </w:pPr>
-      <w:r>
-        <w:t>Produced</w:t>
-      </w:r>
-      <w:r>
-        <w:t xml:space="preserve"> and edited</w:t>
-      </w:r>
-      <w:r>
-        <w:t xml:space="preserve"> along with a team</w:t>
-      </w:r>
-      <w:r>
-        <w:t xml:space="preserve"> of students</w:t>
-      </w:r>
-      <w:r>
-        <w:t xml:space="preserve"> from different backgrounds</w:t>
-      </w:r>
-      <w:r>
-        <w:t>,</w:t>
-      </w:r>
-      <w:r>
-        <w:t xml:space="preserve"> a vide</w:t>
-      </w:r>
-      <w:r>
-        <w:t>o promoting the university of Stirling</w:t>
-      </w:r>
-      <w:r>
-        <w:t xml:space="preserve">, several skills were learned and views from a diverse group of students </w:t>
-      </w:r>
-      <w:r>
-        <w:t>were portrayed.</w:t>
-      </w:r>
-    </w:p>
-    <w:p>
-      <w:pPr>
         <w:spacing w:line="240" w:lineRule="auto"/>
         <w:jc w:val="both"/>
         <w:rPr>
@@ -999,15 +758,7 @@
         </w:rPr>
       </w:pPr>
       <w:r>
-        <w:t xml:space="preserve">Familiar with video editors such as </w:t>
-      </w:r>
-      <w:proofErr w:type="spellStart"/>
-      <w:r>
-        <w:t>Filmora</w:t>
-      </w:r>
-      <w:proofErr w:type="spellEnd"/>
-      <w:r>
-        <w:t xml:space="preserve"> and Sony Vegas.</w:t>
+        <w:t>Familiar with video editors such as Filmora and Sony Vegas.</w:t>
       </w:r>
     </w:p>
     <w:p>
@@ -1096,6 +847,7 @@
           <w:sz w:val="28"/>
           <w:szCs w:val="28"/>
         </w:rPr>
+        <w:lastRenderedPageBreak/>
         <w:t>Education</w:t>
       </w:r>
     </w:p>
@@ -1376,6 +1128,120 @@
           <w:sz w:val="28"/>
           <w:szCs w:val="28"/>
         </w:rPr>
+        <w:t>Experience</w:t>
+      </w:r>
+    </w:p>
+    <w:p>
+      <w:pPr>
+        <w:spacing w:line="240" w:lineRule="auto"/>
+        <w:jc w:val="both"/>
+        <w:rPr>
+          <w:b/>
+          <w:bCs/>
+        </w:rPr>
+      </w:pPr>
+      <w:r>
+        <w:rPr>
+          <w:b/>
+          <w:bCs/>
+        </w:rPr>
+        <w:t>2020 – present Upwork (Online Freelancing)</w:t>
+      </w:r>
+    </w:p>
+    <w:p>
+      <w:pPr>
+        <w:pStyle w:val="ListParagraph"/>
+        <w:numPr>
+          <w:ilvl w:val="0"/>
+          <w:numId w:val="10"/>
+        </w:numPr>
+        <w:spacing w:line="240" w:lineRule="auto"/>
+        <w:jc w:val="both"/>
+        <w:rPr>
+          <w:b/>
+          <w:bCs/>
+        </w:rPr>
+      </w:pPr>
+      <w:r>
+        <w:t>Developed and implemented an API for a ludo game</w:t>
+      </w:r>
+      <w:r>
+        <w:t xml:space="preserve"> (NodeJS)</w:t>
+      </w:r>
+      <w:r>
+        <w:t xml:space="preserve">, so </w:t>
+      </w:r>
+      <w:r>
+        <w:t>other websites c</w:t>
+      </w:r>
+      <w:r>
+        <w:t>ould</w:t>
+      </w:r>
+      <w:r>
+        <w:t xml:space="preserve"> </w:t>
+      </w:r>
+      <w:r>
+        <w:t>add</w:t>
+      </w:r>
+      <w:r>
+        <w:t xml:space="preserve"> it</w:t>
+      </w:r>
+      <w:r>
+        <w:t xml:space="preserve"> as a frame</w:t>
+      </w:r>
+      <w:r>
+        <w:t xml:space="preserve">. </w:t>
+      </w:r>
+      <w:r>
+        <w:t>T</w:t>
+      </w:r>
+      <w:r>
+        <w:t>o do that, I designed a relational database</w:t>
+      </w:r>
+      <w:r>
+        <w:t xml:space="preserve"> (MySQL)</w:t>
+      </w:r>
+      <w:r>
+        <w:t xml:space="preserve"> to store information about </w:t>
+      </w:r>
+      <w:r>
+        <w:t xml:space="preserve">client websites, as well as their lobby prices. Likewise, a new lobby matchmaking system had to be written to </w:t>
+      </w:r>
+      <w:r>
+        <w:t xml:space="preserve">allocate players faster based on how much they want to </w:t>
+      </w:r>
+      <w:r>
+        <w:t>bet and their game provider.</w:t>
+      </w:r>
+    </w:p>
+    <w:p>
+      <w:pPr>
+        <w:spacing w:line="240" w:lineRule="auto"/>
+        <w:jc w:val="both"/>
+        <w:rPr>
+          <w:b/>
+          <w:bCs/>
+        </w:rPr>
+      </w:pPr>
+    </w:p>
+    <w:p>
+      <w:pPr>
+        <w:spacing w:line="240" w:lineRule="auto"/>
+        <w:jc w:val="both"/>
+        <w:rPr>
+          <w:b/>
+          <w:bCs/>
+          <w:sz w:val="28"/>
+          <w:szCs w:val="28"/>
+        </w:rPr>
+      </w:pPr>
+      <w:r>
+        <w:rPr>
+          <w:b/>
+          <w:bCs/>
+          <w:sz w:val="28"/>
+          <w:szCs w:val="28"/>
+        </w:rPr>
         <w:t xml:space="preserve">Other </w:t>
       </w:r>
       <w:r>
@@ -1486,13 +1352,13 @@
         <w:t xml:space="preserve"> I</w:t>
       </w:r>
       <w:r>
-        <w:t xml:space="preserve"> also have a growing interest in the use of machine learning techniques </w:t>
-      </w:r>
-      <w:r>
-        <w:t xml:space="preserve">to make </w:t>
-      </w:r>
-      <w:r>
-        <w:t>predictions and analyze data</w:t>
+        <w:t xml:space="preserve"> also have a growing interest in machine learning techniques </w:t>
+      </w:r>
+      <w:r>
+        <w:t xml:space="preserve">and </w:t>
+      </w:r>
+      <w:r>
+        <w:t>data analysis</w:t>
       </w:r>
       <w:r>
         <w:t>.</w:t>
@@ -1634,6 +1500,119 @@
     </w:lvl>
   </w:abstractNum>
   <w:abstractNum w:abstractNumId="1" w15:restartNumberingAfterBreak="0">
+    <w:nsid w:val="08DD357E"/>
+    <w:multiLevelType w:val="hybridMultilevel"/>
+    <w:tmpl w:val="B8064A1C"/>
+    <w:lvl w:ilvl="0" w:tplc="04090001">
+      <w:start w:val="1"/>
+      <w:numFmt w:val="bullet"/>
+      <w:lvlText w:val=""/>
+      <w:lvlJc w:val="left"/>
+      <w:pPr>
+        <w:ind w:left="720" w:hanging="360"/>
+      </w:pPr>
+      <w:rPr>
+        <w:rFonts w:ascii="Symbol" w:hAnsi="Symbol" w:hint="default"/>
+      </w:rPr>
+    </w:lvl>
+    <w:lvl w:ilvl="1" w:tplc="04090003" w:tentative="1">
+      <w:start w:val="1"/>
+      <w:numFmt w:val="bullet"/>
+      <w:lvlText w:val="o"/>
+      <w:lvlJc w:val="left"/>
+      <w:pPr>
+        <w:ind w:left="1440" w:hanging="360"/>
+      </w:pPr>
+      <w:rPr>
+        <w:rFonts w:ascii="Courier New" w:hAnsi="Courier New" w:cs="Courier New" w:hint="default"/>
+      </w:rPr>
+    </w:lvl>
+    <w:lvl w:ilvl="2" w:tplc="04090005" w:tentative="1">
+      <w:start w:val="1"/>
+      <w:numFmt w:val="bullet"/>
+      <w:lvlText w:val=""/>
+      <w:lvlJc w:val="left"/>
+      <w:pPr>
+        <w:ind w:left="2160" w:hanging="360"/>
+      </w:pPr>
+      <w:rPr>
+        <w:rFonts w:ascii="Wingdings" w:hAnsi="Wingdings" w:hint="default"/>
+      </w:rPr>
+    </w:lvl>
+    <w:lvl w:ilvl="3" w:tplc="04090001" w:tentative="1">
+      <w:start w:val="1"/>
+      <w:numFmt w:val="bullet"/>
+      <w:lvlText w:val=""/>
+      <w:lvlJc w:val="left"/>
+      <w:pPr>
+        <w:ind w:left="2880" w:hanging="360"/>
+      </w:pPr>
+      <w:rPr>
+        <w:rFonts w:ascii="Symbol" w:hAnsi="Symbol" w:hint="default"/>
+      </w:rPr>
+    </w:lvl>
+    <w:lvl w:ilvl="4" w:tplc="04090003" w:tentative="1">
+      <w:start w:val="1"/>
+      <w:numFmt w:val="bullet"/>
+      <w:lvlText w:val="o"/>
+      <w:lvlJc w:val="left"/>
+      <w:pPr>
+        <w:ind w:left="3600" w:hanging="360"/>
+      </w:pPr>
+      <w:rPr>
+        <w:rFonts w:ascii="Courier New" w:hAnsi="Courier New" w:cs="Courier New" w:hint="default"/>
+      </w:rPr>
+    </w:lvl>
+    <w:lvl w:ilvl="5" w:tplc="04090005" w:tentative="1">
+      <w:start w:val="1"/>
+      <w:numFmt w:val="bullet"/>
+      <w:lvlText w:val=""/>
+      <w:lvlJc w:val="left"/>
+      <w:pPr>
+        <w:ind w:left="4320" w:hanging="360"/>
+      </w:pPr>
+      <w:rPr>
+        <w:rFonts w:ascii="Wingdings" w:hAnsi="Wingdings" w:hint="default"/>
+      </w:rPr>
+    </w:lvl>
+    <w:lvl w:ilvl="6" w:tplc="04090001" w:tentative="1">
+      <w:start w:val="1"/>
+      <w:numFmt w:val="bullet"/>
+      <w:lvlText w:val=""/>
+      <w:lvlJc w:val="left"/>
+      <w:pPr>
+        <w:ind w:left="5040" w:hanging="360"/>
+      </w:pPr>
+      <w:rPr>
+        <w:rFonts w:ascii="Symbol" w:hAnsi="Symbol" w:hint="default"/>
+      </w:rPr>
+    </w:lvl>
+    <w:lvl w:ilvl="7" w:tplc="04090003" w:tentative="1">
+      <w:start w:val="1"/>
+      <w:numFmt w:val="bullet"/>
+      <w:lvlText w:val="o"/>
+      <w:lvlJc w:val="left"/>
+      <w:pPr>
+        <w:ind w:left="5760" w:hanging="360"/>
+      </w:pPr>
+      <w:rPr>
+        <w:rFonts w:ascii="Courier New" w:hAnsi="Courier New" w:cs="Courier New" w:hint="default"/>
+      </w:rPr>
+    </w:lvl>
+    <w:lvl w:ilvl="8" w:tplc="04090005" w:tentative="1">
+      <w:start w:val="1"/>
+      <w:numFmt w:val="bullet"/>
+      <w:lvlText w:val=""/>
+      <w:lvlJc w:val="left"/>
+      <w:pPr>
+        <w:ind w:left="6480" w:hanging="360"/>
+      </w:pPr>
+      <w:rPr>
+        <w:rFonts w:ascii="Wingdings" w:hAnsi="Wingdings" w:hint="default"/>
+      </w:rPr>
+    </w:lvl>
+  </w:abstractNum>
+  <w:abstractNum w:abstractNumId="2" w15:restartNumberingAfterBreak="0">
     <w:nsid w:val="34415773"/>
     <w:multiLevelType w:val="hybridMultilevel"/>
     <w:tmpl w:val="2CC02D10"/>
@@ -1746,7 +1725,120 @@
       </w:rPr>
     </w:lvl>
   </w:abstractNum>
-  <w:abstractNum w:abstractNumId="2" w15:restartNumberingAfterBreak="0">
+  <w:abstractNum w:abstractNumId="3" w15:restartNumberingAfterBreak="0">
+    <w:nsid w:val="3B7B2B4A"/>
+    <w:multiLevelType w:val="hybridMultilevel"/>
+    <w:tmpl w:val="EFC86D70"/>
+    <w:lvl w:ilvl="0" w:tplc="04090001">
+      <w:start w:val="1"/>
+      <w:numFmt w:val="bullet"/>
+      <w:lvlText w:val=""/>
+      <w:lvlJc w:val="left"/>
+      <w:pPr>
+        <w:ind w:left="720" w:hanging="360"/>
+      </w:pPr>
+      <w:rPr>
+        <w:rFonts w:ascii="Symbol" w:hAnsi="Symbol" w:hint="default"/>
+      </w:rPr>
+    </w:lvl>
+    <w:lvl w:ilvl="1" w:tplc="04090003" w:tentative="1">
+      <w:start w:val="1"/>
+      <w:numFmt w:val="bullet"/>
+      <w:lvlText w:val="o"/>
+      <w:lvlJc w:val="left"/>
+      <w:pPr>
+        <w:ind w:left="1440" w:hanging="360"/>
+      </w:pPr>
+      <w:rPr>
+        <w:rFonts w:ascii="Courier New" w:hAnsi="Courier New" w:cs="Courier New" w:hint="default"/>
+      </w:rPr>
+    </w:lvl>
+    <w:lvl w:ilvl="2" w:tplc="04090005" w:tentative="1">
+      <w:start w:val="1"/>
+      <w:numFmt w:val="bullet"/>
+      <w:lvlText w:val=""/>
+      <w:lvlJc w:val="left"/>
+      <w:pPr>
+        <w:ind w:left="2160" w:hanging="360"/>
+      </w:pPr>
+      <w:rPr>
+        <w:rFonts w:ascii="Wingdings" w:hAnsi="Wingdings" w:hint="default"/>
+      </w:rPr>
+    </w:lvl>
+    <w:lvl w:ilvl="3" w:tplc="04090001" w:tentative="1">
+      <w:start w:val="1"/>
+      <w:numFmt w:val="bullet"/>
+      <w:lvlText w:val=""/>
+      <w:lvlJc w:val="left"/>
+      <w:pPr>
+        <w:ind w:left="2880" w:hanging="360"/>
+      </w:pPr>
+      <w:rPr>
+        <w:rFonts w:ascii="Symbol" w:hAnsi="Symbol" w:hint="default"/>
+      </w:rPr>
+    </w:lvl>
+    <w:lvl w:ilvl="4" w:tplc="04090003" w:tentative="1">
+      <w:start w:val="1"/>
+      <w:numFmt w:val="bullet"/>
+      <w:lvlText w:val="o"/>
+      <w:lvlJc w:val="left"/>
+      <w:pPr>
+        <w:ind w:left="3600" w:hanging="360"/>
+      </w:pPr>
+      <w:rPr>
+        <w:rFonts w:ascii="Courier New" w:hAnsi="Courier New" w:cs="Courier New" w:hint="default"/>
+      </w:rPr>
+    </w:lvl>
+    <w:lvl w:ilvl="5" w:tplc="04090005" w:tentative="1">
+      <w:start w:val="1"/>
+      <w:numFmt w:val="bullet"/>
+      <w:lvlText w:val=""/>
+      <w:lvlJc w:val="left"/>
+      <w:pPr>
+        <w:ind w:left="4320" w:hanging="360"/>
+      </w:pPr>
+      <w:rPr>
+        <w:rFonts w:ascii="Wingdings" w:hAnsi="Wingdings" w:hint="default"/>
+      </w:rPr>
+    </w:lvl>
+    <w:lvl w:ilvl="6" w:tplc="04090001" w:tentative="1">
+      <w:start w:val="1"/>
+      <w:numFmt w:val="bullet"/>
+      <w:lvlText w:val=""/>
+      <w:lvlJc w:val="left"/>
+      <w:pPr>
+        <w:ind w:left="5040" w:hanging="360"/>
+      </w:pPr>
+      <w:rPr>
+        <w:rFonts w:ascii="Symbol" w:hAnsi="Symbol" w:hint="default"/>
+      </w:rPr>
+    </w:lvl>
+    <w:lvl w:ilvl="7" w:tplc="04090003" w:tentative="1">
+      <w:start w:val="1"/>
+      <w:numFmt w:val="bullet"/>
+      <w:lvlText w:val="o"/>
+      <w:lvlJc w:val="left"/>
+      <w:pPr>
+        <w:ind w:left="5760" w:hanging="360"/>
+      </w:pPr>
+      <w:rPr>
+        <w:rFonts w:ascii="Courier New" w:hAnsi="Courier New" w:cs="Courier New" w:hint="default"/>
+      </w:rPr>
+    </w:lvl>
+    <w:lvl w:ilvl="8" w:tplc="04090005" w:tentative="1">
+      <w:start w:val="1"/>
+      <w:numFmt w:val="bullet"/>
+      <w:lvlText w:val=""/>
+      <w:lvlJc w:val="left"/>
+      <w:pPr>
+        <w:ind w:left="6480" w:hanging="360"/>
+      </w:pPr>
+      <w:rPr>
+        <w:rFonts w:ascii="Wingdings" w:hAnsi="Wingdings" w:hint="default"/>
+      </w:rPr>
+    </w:lvl>
+  </w:abstractNum>
+  <w:abstractNum w:abstractNumId="4" w15:restartNumberingAfterBreak="0">
     <w:nsid w:val="44541214"/>
     <w:multiLevelType w:val="hybridMultilevel"/>
     <w:tmpl w:val="6228F0EC"/>
@@ -1859,7 +1951,7 @@
       </w:rPr>
     </w:lvl>
   </w:abstractNum>
-  <w:abstractNum w:abstractNumId="3" w15:restartNumberingAfterBreak="0">
+  <w:abstractNum w:abstractNumId="5" w15:restartNumberingAfterBreak="0">
     <w:nsid w:val="4EF85154"/>
     <w:multiLevelType w:val="hybridMultilevel"/>
     <w:tmpl w:val="85C8B544"/>
@@ -1972,7 +2064,7 @@
       </w:rPr>
     </w:lvl>
   </w:abstractNum>
-  <w:abstractNum w:abstractNumId="4" w15:restartNumberingAfterBreak="0">
+  <w:abstractNum w:abstractNumId="6" w15:restartNumberingAfterBreak="0">
     <w:nsid w:val="6986088C"/>
     <w:multiLevelType w:val="hybridMultilevel"/>
     <w:tmpl w:val="1F6E4A22"/>
@@ -2085,7 +2177,7 @@
       </w:rPr>
     </w:lvl>
   </w:abstractNum>
-  <w:abstractNum w:abstractNumId="5" w15:restartNumberingAfterBreak="0">
+  <w:abstractNum w:abstractNumId="7" w15:restartNumberingAfterBreak="0">
     <w:nsid w:val="7575668B"/>
     <w:multiLevelType w:val="hybridMultilevel"/>
     <w:tmpl w:val="72386014"/>
@@ -2198,7 +2290,7 @@
       </w:rPr>
     </w:lvl>
   </w:abstractNum>
-  <w:abstractNum w:abstractNumId="6" w15:restartNumberingAfterBreak="0">
+  <w:abstractNum w:abstractNumId="8" w15:restartNumberingAfterBreak="0">
     <w:nsid w:val="799D5735"/>
     <w:multiLevelType w:val="hybridMultilevel"/>
     <w:tmpl w:val="6E60CD1A"/>
@@ -2311,7 +2403,7 @@
       </w:rPr>
     </w:lvl>
   </w:abstractNum>
-  <w:abstractNum w:abstractNumId="7" w15:restartNumberingAfterBreak="0">
+  <w:abstractNum w:abstractNumId="9" w15:restartNumberingAfterBreak="0">
     <w:nsid w:val="7F925B9F"/>
     <w:multiLevelType w:val="hybridMultilevel"/>
     <w:tmpl w:val="61F21036"/>
@@ -2425,28 +2517,34 @@
     </w:lvl>
   </w:abstractNum>
   <w:num w:numId="1">
+    <w:abstractNumId w:val="8"/>
+  </w:num>
+  <w:num w:numId="2">
+    <w:abstractNumId w:val="7"/>
+  </w:num>
+  <w:num w:numId="3">
     <w:abstractNumId w:val="6"/>
   </w:num>
-  <w:num w:numId="2">
-    <w:abstractNumId w:val="5"/>
-  </w:num>
-  <w:num w:numId="3">
-    <w:abstractNumId w:val="4"/>
-  </w:num>
   <w:num w:numId="4">
-    <w:abstractNumId w:val="1"/>
+    <w:abstractNumId w:val="2"/>
   </w:num>
   <w:num w:numId="5">
-    <w:abstractNumId w:val="2"/>
+    <w:abstractNumId w:val="4"/>
   </w:num>
   <w:num w:numId="6">
     <w:abstractNumId w:val="0"/>
   </w:num>
   <w:num w:numId="7">
-    <w:abstractNumId w:val="3"/>
+    <w:abstractNumId w:val="5"/>
   </w:num>
   <w:num w:numId="8">
-    <w:abstractNumId w:val="7"/>
+    <w:abstractNumId w:val="9"/>
+  </w:num>
+  <w:num w:numId="9">
+    <w:abstractNumId w:val="1"/>
+  </w:num>
+  <w:num w:numId="10">
+    <w:abstractNumId w:val="3"/>
   </w:num>
 </w:numbering>
 </file>

</xml_diff>

<commit_message>
Deploying to gh-pages from  @ 56f3c3b945002bcd874add038dc39ca50a2f1ff7 🚀
</commit_message>
<xml_diff>
--- a/Resume.docx
+++ b/Resume.docx
@@ -56,7 +56,21 @@
         <w:rPr>
           <w:rFonts w:cstheme="minorHAnsi"/>
         </w:rPr>
-        <w:t>1 Forthside Way</w:t>
+        <w:t xml:space="preserve">1 </w:t>
+      </w:r>
+      <w:proofErr w:type="spellStart"/>
+      <w:r>
+        <w:rPr>
+          <w:rFonts w:cstheme="minorHAnsi"/>
+        </w:rPr>
+        <w:t>Forthside</w:t>
+      </w:r>
+      <w:proofErr w:type="spellEnd"/>
+      <w:r>
+        <w:rPr>
+          <w:rFonts w:cstheme="minorHAnsi"/>
+        </w:rPr>
+        <w:t xml:space="preserve"> Way</w:t>
       </w:r>
       <w:r>
         <w:rPr>
@@ -413,7 +427,15 @@
         <w:t>problem solving skills to develop</w:t>
       </w:r>
       <w:r>
-        <w:t xml:space="preserve"> a game engine running on web browsers, using a tile-based approach in order to render </w:t>
+        <w:t xml:space="preserve"> a game engine running on web browsers, using a tile-based approach </w:t>
+      </w:r>
+      <w:proofErr w:type="gramStart"/>
+      <w:r>
+        <w:t>in order to</w:t>
+      </w:r>
+      <w:proofErr w:type="gramEnd"/>
+      <w:r>
+        <w:t xml:space="preserve"> render </w:t>
       </w:r>
       <w:r>
         <w:t>a map and its characters.</w:t>
@@ -630,12 +652,14 @@
         <w:t xml:space="preserve">Link to live project: </w:t>
       </w:r>
       <w:hyperlink r:id="rId10" w:history="1">
+        <w:proofErr w:type="spellStart"/>
         <w:r>
           <w:rPr>
             <w:rStyle w:val="Hyperlink"/>
           </w:rPr>
           <w:t>DragJoystick</w:t>
         </w:r>
+        <w:proofErr w:type="spellEnd"/>
       </w:hyperlink>
     </w:p>
     <w:p>
@@ -758,7 +782,15 @@
         </w:rPr>
       </w:pPr>
       <w:r>
-        <w:t>Familiar with video editors such as Filmora and Sony Vegas.</w:t>
+        <w:t xml:space="preserve">Familiar with video editors such as </w:t>
+      </w:r>
+      <w:proofErr w:type="spellStart"/>
+      <w:r>
+        <w:t>Filmora</w:t>
+      </w:r>
+      <w:proofErr w:type="spellEnd"/>
+      <w:r>
+        <w:t xml:space="preserve"> and Sony Vegas.</w:t>
       </w:r>
     </w:p>
     <w:p>
@@ -974,7 +1006,15 @@
         <w:t>s</w:t>
       </w:r>
       <w:r>
-        <w:t>, desktop applications, servers and databases for distinct domain problems.</w:t>
+        <w:t xml:space="preserve">, desktop applications, </w:t>
+      </w:r>
+      <w:proofErr w:type="gramStart"/>
+      <w:r>
+        <w:t>servers</w:t>
+      </w:r>
+      <w:proofErr w:type="gramEnd"/>
+      <w:r>
+        <w:t xml:space="preserve"> and databases for distinct domain problems.</w:t>
       </w:r>
     </w:p>
     <w:p>
@@ -1275,12 +1315,6 @@
       <w:pPr>
         <w:spacing w:line="240" w:lineRule="auto"/>
         <w:jc w:val="both"/>
-      </w:pPr>
-    </w:p>
-    <w:p>
-      <w:pPr>
-        <w:spacing w:line="240" w:lineRule="auto"/>
-        <w:jc w:val="both"/>
         <w:rPr>
           <w:b/>
           <w:bCs/>
@@ -1368,10 +1402,110 @@
       <w:pPr>
         <w:spacing w:line="240" w:lineRule="auto"/>
         <w:jc w:val="both"/>
-        <w:rPr>
-          <w:b/>
-          <w:bCs/>
-        </w:rPr>
+      </w:pPr>
+    </w:p>
+    <w:p>
+      <w:pPr>
+        <w:spacing w:line="240" w:lineRule="auto"/>
+        <w:jc w:val="both"/>
+        <w:rPr>
+          <w:b/>
+          <w:bCs/>
+          <w:sz w:val="28"/>
+          <w:szCs w:val="28"/>
+        </w:rPr>
+      </w:pPr>
+      <w:r>
+        <w:rPr>
+          <w:b/>
+          <w:bCs/>
+          <w:sz w:val="28"/>
+          <w:szCs w:val="28"/>
+        </w:rPr>
+        <w:t>References:</w:t>
+      </w:r>
+    </w:p>
+    <w:p>
+      <w:pPr>
+        <w:spacing w:after="0" w:line="240" w:lineRule="auto"/>
+        <w:jc w:val="both"/>
+      </w:pPr>
+      <w:r>
+        <w:rPr>
+          <w:b/>
+          <w:bCs/>
+        </w:rPr>
+        <w:tab/>
+      </w:r>
+      <w:r>
+        <w:t>Dr. David Cairns</w:t>
+      </w:r>
+    </w:p>
+    <w:p>
+      <w:pPr>
+        <w:spacing w:after="0" w:line="240" w:lineRule="auto"/>
+        <w:jc w:val="both"/>
+      </w:pPr>
+      <w:r>
+        <w:rPr>
+          <w:b/>
+          <w:bCs/>
+        </w:rPr>
+        <w:tab/>
+      </w:r>
+      <w:r>
+        <w:t>Senior David Cairns</w:t>
+      </w:r>
+    </w:p>
+    <w:p>
+      <w:pPr>
+        <w:spacing w:after="0" w:line="240" w:lineRule="auto"/>
+        <w:jc w:val="both"/>
+      </w:pPr>
+      <w:r>
+        <w:tab/>
+        <w:t>University of Stirling</w:t>
+      </w:r>
+    </w:p>
+    <w:p>
+      <w:pPr>
+        <w:spacing w:after="0" w:line="240" w:lineRule="auto"/>
+        <w:jc w:val="both"/>
+      </w:pPr>
+      <w:r>
+        <w:tab/>
+        <w:t>Stirling</w:t>
+      </w:r>
+    </w:p>
+    <w:p>
+      <w:pPr>
+        <w:spacing w:after="0" w:line="240" w:lineRule="auto"/>
+        <w:ind w:firstLine="720"/>
+        <w:jc w:val="both"/>
+      </w:pPr>
+      <w:r>
+        <w:t>FK9 4LA</w:t>
+      </w:r>
+    </w:p>
+    <w:p>
+      <w:pPr>
+        <w:spacing w:after="0" w:line="240" w:lineRule="auto"/>
+        <w:ind w:firstLine="720"/>
+        <w:jc w:val="both"/>
+      </w:pPr>
+      <w:r>
+        <w:t xml:space="preserve">Tel: </w:t>
+      </w:r>
+      <w:hyperlink r:id="rId12" w:history="1">
+        <w:r>
+          <w:t> 01786 467445</w:t>
+        </w:r>
+      </w:hyperlink>
+    </w:p>
+    <w:p>
+      <w:pPr>
+        <w:spacing w:line="240" w:lineRule="auto"/>
+        <w:jc w:val="both"/>
       </w:pPr>
     </w:p>
     <w:sectPr>

</xml_diff>

<commit_message>
Deploying to gh-pages from  @ 696a2fec0602a9991ad9b9c53fbd14e21e6920da 🚀
</commit_message>
<xml_diff>
--- a/Resume.docx
+++ b/Resume.docx
@@ -1,6 +1,6 @@
 
 <file path=word/document.xml><?xml version="1.0" encoding="utf-8"?>
-<w:document xmlns:wpc="http://schemas.microsoft.com/office/word/2010/wordprocessingCanvas" xmlns:cx="http://schemas.microsoft.com/office/drawing/2014/chartex" xmlns:cx1="http://schemas.microsoft.com/office/drawing/2015/9/8/chartex" xmlns:cx2="http://schemas.microsoft.com/office/drawing/2015/10/21/chartex" xmlns:cx3="http://schemas.microsoft.com/office/drawing/2016/5/9/chartex" xmlns:cx4="http://schemas.microsoft.com/office/drawing/2016/5/10/chartex" xmlns:cx5="http://schemas.microsoft.com/office/drawing/2016/5/11/chartex" xmlns:cx6="http://schemas.microsoft.com/office/drawing/2016/5/12/chartex" xmlns:cx7="http://schemas.microsoft.com/office/drawing/2016/5/13/chartex" xmlns:cx8="http://schemas.microsoft.com/office/drawing/2016/5/14/chartex" xmlns:mc="http://schemas.openxmlformats.org/markup-compatibility/2006" xmlns:aink="http://schemas.microsoft.com/office/drawing/2016/ink" xmlns:am3d="http://schemas.microsoft.com/office/drawing/2017/model3d" xmlns:o="urn:schemas-microsoft-com:office:office" xmlns:r="http://schemas.openxmlformats.org/officeDocument/2006/relationships" xmlns:m="http://schemas.openxmlformats.org/officeDocument/2006/math" xmlns:v="urn:schemas-microsoft-com:vml" xmlns:wp14="http://schemas.microsoft.com/office/word/2010/wordprocessingDrawing" xmlns:wp="http://schemas.openxmlformats.org/drawingml/2006/wordprocessingDrawing" xmlns:w10="urn:schemas-microsoft-com:office:word" xmlns:w="http://schemas.openxmlformats.org/wordprocessingml/2006/main" xmlns:w14="http://schemas.microsoft.com/office/word/2010/wordml" xmlns:w15="http://schemas.microsoft.com/office/word/2012/wordml" xmlns:w16cex="http://schemas.microsoft.com/office/word/2018/wordml/cex" xmlns:w16cid="http://schemas.microsoft.com/office/word/2016/wordml/cid" xmlns:w16="http://schemas.microsoft.com/office/word/2018/wordml" xmlns:w16se="http://schemas.microsoft.com/office/word/2015/wordml/symex" xmlns:wpg="http://schemas.microsoft.com/office/word/2010/wordprocessingGroup" xmlns:wpi="http://schemas.microsoft.com/office/word/2010/wordprocessingInk" xmlns:wne="http://schemas.microsoft.com/office/word/2006/wordml" xmlns:wps="http://schemas.microsoft.com/office/word/2010/wordprocessingShape" mc:Ignorable="w14 w15 w16se w16cid w16 w16cex wp14">
+<w:document xmlns:wpc="http://schemas.microsoft.com/office/word/2010/wordprocessingCanvas" xmlns:cx="http://schemas.microsoft.com/office/drawing/2014/chartex" xmlns:cx1="http://schemas.microsoft.com/office/drawing/2015/9/8/chartex" xmlns:cx2="http://schemas.microsoft.com/office/drawing/2015/10/21/chartex" xmlns:cx3="http://schemas.microsoft.com/office/drawing/2016/5/9/chartex" xmlns:cx4="http://schemas.microsoft.com/office/drawing/2016/5/10/chartex" xmlns:cx5="http://schemas.microsoft.com/office/drawing/2016/5/11/chartex" xmlns:cx6="http://schemas.microsoft.com/office/drawing/2016/5/12/chartex" xmlns:cx7="http://schemas.microsoft.com/office/drawing/2016/5/13/chartex" xmlns:cx8="http://schemas.microsoft.com/office/drawing/2016/5/14/chartex" xmlns:mc="http://schemas.openxmlformats.org/markup-compatibility/2006" xmlns:aink="http://schemas.microsoft.com/office/drawing/2016/ink" xmlns:am3d="http://schemas.microsoft.com/office/drawing/2017/model3d" xmlns:o="urn:schemas-microsoft-com:office:office" xmlns:r="http://schemas.openxmlformats.org/officeDocument/2006/relationships" xmlns:m="http://schemas.openxmlformats.org/officeDocument/2006/math" xmlns:v="urn:schemas-microsoft-com:vml" xmlns:wp14="http://schemas.microsoft.com/office/word/2010/wordprocessingDrawing" xmlns:wp="http://schemas.openxmlformats.org/drawingml/2006/wordprocessingDrawing" xmlns:w10="urn:schemas-microsoft-com:office:word" xmlns:w="http://schemas.openxmlformats.org/wordprocessingml/2006/main" xmlns:w14="http://schemas.microsoft.com/office/word/2010/wordml" xmlns:w15="http://schemas.microsoft.com/office/word/2012/wordml" xmlns:w16cex="http://schemas.microsoft.com/office/word/2018/wordml/cex" xmlns:w16cid="http://schemas.microsoft.com/office/word/2016/wordml/cid" xmlns:w16="http://schemas.microsoft.com/office/word/2018/wordml" xmlns:w16sdtdh="http://schemas.microsoft.com/office/word/2020/wordml/sdtdatahash" xmlns:w16se="http://schemas.microsoft.com/office/word/2015/wordml/symex" xmlns:wpg="http://schemas.microsoft.com/office/word/2010/wordprocessingGroup" xmlns:wpi="http://schemas.microsoft.com/office/word/2010/wordprocessingInk" xmlns:wne="http://schemas.microsoft.com/office/word/2006/wordml" xmlns:wps="http://schemas.microsoft.com/office/word/2010/wordprocessingShape" mc:Ignorable="w14 w15 w16se w16cid w16 w16cex w16sdtdh wp14">
   <w:body>
     <w:p>
       <w:pPr>
@@ -11,16 +11,16 @@
         <w:rPr>
           <w:b/>
           <w:bCs/>
-          <w:sz w:val="28"/>
-          <w:szCs w:val="28"/>
-        </w:rPr>
-      </w:pPr>
-      <w:r>
-        <w:rPr>
-          <w:b/>
-          <w:bCs/>
-          <w:sz w:val="28"/>
-          <w:szCs w:val="28"/>
+          <w:sz w:val="56"/>
+          <w:szCs w:val="56"/>
+        </w:rPr>
+      </w:pPr>
+      <w:r>
+        <w:rPr>
+          <w:b/>
+          <w:bCs/>
+          <w:sz w:val="56"/>
+          <w:szCs w:val="56"/>
         </w:rPr>
         <w:t>Jorge Mendez</w:t>
       </w:r>
@@ -28,21 +28,7 @@
     <w:p>
       <w:pPr>
         <w:tabs>
-          <w:tab w:val="left" w:pos="2160"/>
-        </w:tabs>
-        <w:jc w:val="center"/>
-        <w:rPr>
-          <w:b/>
-          <w:bCs/>
-          <w:sz w:val="28"/>
-          <w:szCs w:val="28"/>
-        </w:rPr>
-      </w:pPr>
-    </w:p>
-    <w:p>
-      <w:pPr>
-        <w:tabs>
-          <w:tab w:val="left" w:pos="5490"/>
+          <w:tab w:val="left" w:pos="5940"/>
         </w:tabs>
         <w:spacing w:after="0" w:line="240" w:lineRule="auto"/>
         <w:rPr>
@@ -93,7 +79,7 @@
     <w:p>
       <w:pPr>
         <w:tabs>
-          <w:tab w:val="left" w:pos="5490"/>
+          <w:tab w:val="left" w:pos="5940"/>
         </w:tabs>
         <w:spacing w:after="0" w:line="240" w:lineRule="auto"/>
         <w:rPr>
@@ -136,7 +122,7 @@
     <w:p>
       <w:pPr>
         <w:tabs>
-          <w:tab w:val="left" w:pos="5490"/>
+          <w:tab w:val="left" w:pos="5940"/>
         </w:tabs>
         <w:spacing w:after="0" w:line="240" w:lineRule="auto"/>
         <w:rPr>
@@ -181,7 +167,7 @@
     <w:p>
       <w:pPr>
         <w:tabs>
-          <w:tab w:val="left" w:pos="5490"/>
+          <w:tab w:val="left" w:pos="5940"/>
         </w:tabs>
         <w:spacing w:after="0" w:line="240" w:lineRule="auto"/>
         <w:rPr>
@@ -193,148 +179,116 @@
       </w:pPr>
       <w:r>
         <w:rPr>
+          <w:rFonts w:cstheme="minorHAnsi"/>
+          <w:noProof/>
+        </w:rPr>
+        <mc:AlternateContent>
+          <mc:Choice Requires="wps">
+            <w:drawing>
+              <wp:anchor distT="0" distB="0" distL="114300" distR="114300" simplePos="0" relativeHeight="251659264" behindDoc="0" locked="0" layoutInCell="1" allowOverlap="1" wp14:anchorId="5CBE3D82" wp14:editId="094A99A5">
+                <wp:simplePos x="0" y="0"/>
+                <wp:positionH relativeFrom="page">
+                  <wp:posOffset>762001</wp:posOffset>
+                </wp:positionH>
+                <wp:positionV relativeFrom="paragraph">
+                  <wp:posOffset>204469</wp:posOffset>
+                </wp:positionV>
+                <wp:extent cx="6610350" cy="9525"/>
+                <wp:effectExtent l="0" t="0" r="19050" b="28575"/>
+                <wp:wrapNone/>
+                <wp:docPr id="1" name="Straight Connector 1"/>
+                <wp:cNvGraphicFramePr/>
+                <a:graphic xmlns:a="http://schemas.openxmlformats.org/drawingml/2006/main">
+                  <a:graphicData uri="http://schemas.microsoft.com/office/word/2010/wordprocessingShape">
+                    <wps:wsp>
+                      <wps:cNvCnPr/>
+                      <wps:spPr>
+                        <a:xfrm flipV="1">
+                          <a:off x="0" y="0"/>
+                          <a:ext cx="6610350" cy="9525"/>
+                        </a:xfrm>
+                        <a:prstGeom prst="line">
+                          <a:avLst/>
+                        </a:prstGeom>
+                      </wps:spPr>
+                      <wps:style>
+                        <a:lnRef idx="1">
+                          <a:schemeClr val="dk1"/>
+                        </a:lnRef>
+                        <a:fillRef idx="0">
+                          <a:schemeClr val="dk1"/>
+                        </a:fillRef>
+                        <a:effectRef idx="0">
+                          <a:schemeClr val="dk1"/>
+                        </a:effectRef>
+                        <a:fontRef idx="minor">
+                          <a:schemeClr val="tx1"/>
+                        </a:fontRef>
+                      </wps:style>
+                      <wps:bodyPr/>
+                    </wps:wsp>
+                  </a:graphicData>
+                </a:graphic>
+                <wp14:sizeRelH relativeFrom="margin">
+                  <wp14:pctWidth>0</wp14:pctWidth>
+                </wp14:sizeRelH>
+                <wp14:sizeRelV relativeFrom="margin">
+                  <wp14:pctHeight>0</wp14:pctHeight>
+                </wp14:sizeRelV>
+              </wp:anchor>
+            </w:drawing>
+          </mc:Choice>
+          <mc:Fallback>
+            <w:pict>
+              <v:line w14:anchorId="7A816A03" id="Straight Connector 1" o:spid="_x0000_s1026" style="position:absolute;flip:y;z-index:251659264;visibility:visible;mso-wrap-style:square;mso-width-percent:0;mso-height-percent:0;mso-wrap-distance-left:9pt;mso-wrap-distance-top:0;mso-wrap-distance-right:9pt;mso-wrap-distance-bottom:0;mso-position-horizontal:absolute;mso-position-horizontal-relative:page;mso-position-vertical:absolute;mso-position-vertical-relative:text;mso-width-percent:0;mso-height-percent:0;mso-width-relative:margin;mso-height-relative:margin" from="60pt,16.1pt" to="580.5pt,16.85pt" o:gfxdata="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" strokecolor="black [3200]" strokeweight=".5pt">
+                <v:stroke joinstyle="miter"/>
+                <w10:wrap anchorx="page"/>
+              </v:line>
+            </w:pict>
+          </mc:Fallback>
+        </mc:AlternateContent>
+      </w:r>
+      <w:r>
+        <w:rPr>
           <w:rStyle w:val="vanity-namedisplay-name"/>
           <w:rFonts w:cstheme="minorHAnsi"/>
           <w:bdr w:val="none" w:sz="0" w:space="0" w:color="auto" w:frame="1"/>
           <w:shd w:val="clear" w:color="auto" w:fill="FFFFFF"/>
         </w:rPr>
         <w:tab/>
-      </w:r>
-      <w:r>
+        <w:t>+44 (0)7938 828634</w:t>
+      </w:r>
+    </w:p>
+    <w:p>
+      <w:pPr>
+        <w:spacing w:after="0" w:line="240" w:lineRule="auto"/>
         <w:rPr>
           <w:rStyle w:val="vanity-namedisplay-name"/>
           <w:rFonts w:cstheme="minorHAnsi"/>
           <w:bdr w:val="none" w:sz="0" w:space="0" w:color="auto" w:frame="1"/>
           <w:shd w:val="clear" w:color="auto" w:fill="FFFFFF"/>
         </w:rPr>
-        <w:t>07938 828</w:t>
-      </w:r>
-      <w:r>
+      </w:pPr>
+    </w:p>
+    <w:p>
+      <w:pPr>
+        <w:spacing w:after="0" w:line="240" w:lineRule="auto"/>
+        <w:jc w:val="both"/>
         <w:rPr>
           <w:rStyle w:val="vanity-namedisplay-name"/>
           <w:rFonts w:cstheme="minorHAnsi"/>
           <w:bdr w:val="none" w:sz="0" w:space="0" w:color="auto" w:frame="1"/>
           <w:shd w:val="clear" w:color="auto" w:fill="FFFFFF"/>
         </w:rPr>
-        <w:t>634</w:t>
-      </w:r>
-    </w:p>
-    <w:p>
-      <w:pPr>
-        <w:tabs>
-          <w:tab w:val="left" w:pos="5490"/>
-        </w:tabs>
-        <w:spacing w:after="0" w:line="240" w:lineRule="auto"/>
+      </w:pPr>
+      <w:r>
         <w:rPr>
           <w:rStyle w:val="vanity-namedisplay-name"/>
           <w:rFonts w:cstheme="minorHAnsi"/>
           <w:bdr w:val="none" w:sz="0" w:space="0" w:color="auto" w:frame="1"/>
           <w:shd w:val="clear" w:color="auto" w:fill="FFFFFF"/>
         </w:rPr>
-      </w:pPr>
-    </w:p>
-    <w:p>
-      <w:pPr>
-        <w:spacing w:after="0" w:line="240" w:lineRule="auto"/>
-        <w:rPr>
-          <w:rStyle w:val="vanity-namedisplay-name"/>
-          <w:rFonts w:cstheme="minorHAnsi"/>
-          <w:bdr w:val="none" w:sz="0" w:space="0" w:color="auto" w:frame="1"/>
-          <w:shd w:val="clear" w:color="auto" w:fill="FFFFFF"/>
-        </w:rPr>
-      </w:pPr>
-    </w:p>
-    <w:p>
-      <w:pPr>
-        <w:spacing w:after="0" w:line="240" w:lineRule="auto"/>
-        <w:jc w:val="both"/>
-        <w:rPr>
-          <w:rStyle w:val="vanity-namedisplay-name"/>
-          <w:rFonts w:cstheme="minorHAnsi"/>
-          <w:bdr w:val="none" w:sz="0" w:space="0" w:color="auto" w:frame="1"/>
-          <w:shd w:val="clear" w:color="auto" w:fill="FFFFFF"/>
-        </w:rPr>
-      </w:pPr>
-      <w:r>
-        <w:rPr>
-          <w:rStyle w:val="vanity-namedisplay-name"/>
-          <w:rFonts w:cstheme="minorHAnsi"/>
-          <w:bdr w:val="none" w:sz="0" w:space="0" w:color="auto" w:frame="1"/>
-          <w:shd w:val="clear" w:color="auto" w:fill="FFFFFF"/>
-        </w:rPr>
-        <w:t>A</w:t>
-      </w:r>
-      <w:r>
-        <w:rPr>
-          <w:rStyle w:val="vanity-namedisplay-name"/>
-          <w:rFonts w:cstheme="minorHAnsi"/>
-          <w:bdr w:val="none" w:sz="0" w:space="0" w:color="auto" w:frame="1"/>
-          <w:shd w:val="clear" w:color="auto" w:fill="FFFFFF"/>
-        </w:rPr>
-        <w:t>daptable</w:t>
-      </w:r>
-      <w:r>
-        <w:rPr>
-          <w:rStyle w:val="vanity-namedisplay-name"/>
-          <w:rFonts w:cstheme="minorHAnsi"/>
-          <w:bdr w:val="none" w:sz="0" w:space="0" w:color="auto" w:frame="1"/>
-          <w:shd w:val="clear" w:color="auto" w:fill="FFFFFF"/>
-        </w:rPr>
-        <w:t xml:space="preserve"> third year Software Engineering student </w:t>
-      </w:r>
-      <w:r>
-        <w:rPr>
-          <w:rStyle w:val="vanity-namedisplay-name"/>
-          <w:rFonts w:cstheme="minorHAnsi"/>
-          <w:bdr w:val="none" w:sz="0" w:space="0" w:color="auto" w:frame="1"/>
-          <w:shd w:val="clear" w:color="auto" w:fill="FFFFFF"/>
-        </w:rPr>
-        <w:t>with intention of getting more experience</w:t>
-      </w:r>
-      <w:r>
-        <w:rPr>
-          <w:rStyle w:val="vanity-namedisplay-name"/>
-          <w:rFonts w:cstheme="minorHAnsi"/>
-          <w:bdr w:val="none" w:sz="0" w:space="0" w:color="auto" w:frame="1"/>
-          <w:shd w:val="clear" w:color="auto" w:fill="FFFFFF"/>
-        </w:rPr>
-        <w:t>, as well as gai</w:t>
-      </w:r>
-      <w:r>
-        <w:rPr>
-          <w:rStyle w:val="vanity-namedisplay-name"/>
-          <w:rFonts w:cstheme="minorHAnsi"/>
-          <w:bdr w:val="none" w:sz="0" w:space="0" w:color="auto" w:frame="1"/>
-          <w:shd w:val="clear" w:color="auto" w:fill="FFFFFF"/>
-        </w:rPr>
-        <w:t>ning new know</w:t>
-      </w:r>
-      <w:r>
-        <w:rPr>
-          <w:rStyle w:val="vanity-namedisplay-name"/>
-          <w:rFonts w:cstheme="minorHAnsi"/>
-          <w:bdr w:val="none" w:sz="0" w:space="0" w:color="auto" w:frame="1"/>
-          <w:shd w:val="clear" w:color="auto" w:fill="FFFFFF"/>
-        </w:rPr>
-        <w:t xml:space="preserve">ledge from a </w:t>
-      </w:r>
-      <w:r>
-        <w:rPr>
-          <w:rStyle w:val="vanity-namedisplay-name"/>
-          <w:rFonts w:cstheme="minorHAnsi"/>
-          <w:bdr w:val="none" w:sz="0" w:space="0" w:color="auto" w:frame="1"/>
-          <w:shd w:val="clear" w:color="auto" w:fill="FFFFFF"/>
-        </w:rPr>
-        <w:t>real-world</w:t>
-      </w:r>
-      <w:r>
-        <w:rPr>
-          <w:rStyle w:val="vanity-namedisplay-name"/>
-          <w:rFonts w:cstheme="minorHAnsi"/>
-          <w:bdr w:val="none" w:sz="0" w:space="0" w:color="auto" w:frame="1"/>
-          <w:shd w:val="clear" w:color="auto" w:fill="FFFFFF"/>
-        </w:rPr>
-        <w:t xml:space="preserve"> environment.</w:t>
+        <w:t>Hard-working third year Software Engineering student with intention of getting more experience, as well as gaining new knowledge from a real-world environment.</w:t>
       </w:r>
     </w:p>
     <w:p>
@@ -421,77 +375,10 @@
         </w:rPr>
       </w:pPr>
       <w:r>
-        <w:t xml:space="preserve">Applied </w:t>
-      </w:r>
-      <w:r>
-        <w:t>problem solving skills to develop</w:t>
-      </w:r>
-      <w:r>
-        <w:t xml:space="preserve"> a game engine running on web browsers, using a tile-based approach </w:t>
-      </w:r>
-      <w:proofErr w:type="gramStart"/>
-      <w:r>
-        <w:t>in order to</w:t>
-      </w:r>
-      <w:proofErr w:type="gramEnd"/>
-      <w:r>
-        <w:t xml:space="preserve"> render </w:t>
-      </w:r>
-      <w:r>
-        <w:t>a map and its characters.</w:t>
-      </w:r>
-      <w:r>
-        <w:t xml:space="preserve"> Included some animation</w:t>
-      </w:r>
-      <w:r>
-        <w:t>s using a keyframe approach.</w:t>
-      </w:r>
-      <w:r>
-        <w:t xml:space="preserve"> </w:t>
-      </w:r>
-    </w:p>
-    <w:p>
-      <w:pPr>
-        <w:pStyle w:val="ListParagraph"/>
-        <w:spacing w:line="240" w:lineRule="auto"/>
-        <w:jc w:val="both"/>
-        <w:rPr>
-          <w:b/>
-          <w:bCs/>
-        </w:rPr>
-      </w:pPr>
-    </w:p>
-    <w:p>
-      <w:pPr>
-        <w:pStyle w:val="ListParagraph"/>
-        <w:numPr>
-          <w:ilvl w:val="0"/>
-          <w:numId w:val="1"/>
-        </w:numPr>
-        <w:spacing w:line="240" w:lineRule="auto"/>
-        <w:jc w:val="both"/>
-        <w:rPr>
-          <w:b/>
-          <w:bCs/>
-        </w:rPr>
-      </w:pPr>
-      <w:r>
-        <w:t xml:space="preserve">Developed </w:t>
-      </w:r>
-      <w:r>
-        <w:t xml:space="preserve">a multiplayer videogame </w:t>
-      </w:r>
-      <w:r>
-        <w:t>using a network architecture</w:t>
-      </w:r>
-      <w:r>
-        <w:t xml:space="preserve"> to stablish a real-time communication between users.</w:t>
-      </w:r>
-      <w:r>
-        <w:t xml:space="preserve"> It also includes a chat service where users can communicate instantly.</w:t>
-      </w:r>
-      <w:r>
-        <w:t xml:space="preserve"> Link to live project:</w:t>
+        <w:t>Demonstrated problem skills by developing</w:t>
+      </w:r>
+      <w:r>
+        <w:t xml:space="preserve"> my own browser multiplayer online 2D game from scratch. This game consists of three game modes and five characters with different abilities and appearance. Link to live project:</w:t>
       </w:r>
       <w:r>
         <w:rPr>
@@ -514,13 +401,93 @@
     <w:p>
       <w:pPr>
         <w:pStyle w:val="ListParagraph"/>
-        <w:spacing w:line="240" w:lineRule="auto"/>
-        <w:jc w:val="both"/>
-        <w:rPr>
-          <w:b/>
-          <w:bCs/>
-        </w:rPr>
-      </w:pPr>
+        <w:numPr>
+          <w:ilvl w:val="0"/>
+          <w:numId w:val="1"/>
+        </w:numPr>
+        <w:spacing w:line="240" w:lineRule="auto"/>
+        <w:jc w:val="both"/>
+        <w:rPr>
+          <w:b/>
+          <w:bCs/>
+        </w:rPr>
+      </w:pPr>
+      <w:r>
+        <w:t xml:space="preserve">Modelled and implemented </w:t>
+      </w:r>
+      <w:r>
+        <w:t>a solution for</w:t>
+      </w:r>
+      <w:r>
+        <w:t xml:space="preserve"> a </w:t>
+      </w:r>
+      <w:r>
+        <w:t>Barrier</w:t>
+      </w:r>
+      <w:r>
+        <w:t xml:space="preserve"> System</w:t>
+      </w:r>
+      <w:r>
+        <w:t xml:space="preserve"> as part of a university project</w:t>
+      </w:r>
+      <w:r>
+        <w:t xml:space="preserve"> </w:t>
+      </w:r>
+      <w:r>
+        <w:t xml:space="preserve">working with </w:t>
+      </w:r>
+      <w:r>
+        <w:t>classmates sharing the code through GitHub</w:t>
+      </w:r>
+      <w:r>
+        <w:t>.</w:t>
+      </w:r>
+    </w:p>
+    <w:p>
+      <w:pPr>
+        <w:pStyle w:val="ListParagraph"/>
+        <w:numPr>
+          <w:ilvl w:val="0"/>
+          <w:numId w:val="2"/>
+        </w:numPr>
+        <w:spacing w:line="240" w:lineRule="auto"/>
+        <w:jc w:val="both"/>
+        <w:rPr>
+          <w:b/>
+          <w:bCs/>
+        </w:rPr>
+      </w:pPr>
+      <w:r>
+        <w:t>Effectively employed data analysis skills to explore a dataset and develop a Machine Learning model capable of accurately predicting whether a person would have survived to the titanic sinking.</w:t>
+      </w:r>
+    </w:p>
+    <w:p>
+      <w:pPr>
+        <w:pStyle w:val="ListParagraph"/>
+        <w:spacing w:line="240" w:lineRule="auto"/>
+        <w:jc w:val="both"/>
+        <w:rPr>
+          <w:b/>
+          <w:bCs/>
+        </w:rPr>
+      </w:pPr>
+    </w:p>
+    <w:p>
+      <w:pPr>
+        <w:spacing w:line="240" w:lineRule="auto"/>
+        <w:jc w:val="both"/>
+        <w:rPr>
+          <w:b/>
+          <w:bCs/>
+        </w:rPr>
+      </w:pPr>
+      <w:r>
+        <w:rPr>
+          <w:b/>
+          <w:bCs/>
+        </w:rPr>
+        <w:t>Design skills:</w:t>
+      </w:r>
     </w:p>
     <w:p>
       <w:pPr>
@@ -537,69 +504,61 @@
         </w:rPr>
       </w:pPr>
       <w:r>
-        <w:t>Gained more experience on modelling s</w:t>
-      </w:r>
-      <w:r>
-        <w:t xml:space="preserve">oftware, by </w:t>
-      </w:r>
-      <w:r>
-        <w:t>creating</w:t>
-      </w:r>
-      <w:r>
-        <w:t xml:space="preserve"> a solution for a university </w:t>
-      </w:r>
-      <w:r>
-        <w:t xml:space="preserve">project, which included a customer </w:t>
-      </w:r>
-      <w:r>
-        <w:t>and compan</w:t>
-      </w:r>
-      <w:r>
-        <w:t xml:space="preserve">y apps that aimed to offer a package </w:t>
-      </w:r>
-      <w:r>
-        <w:t>delivery and collection service</w:t>
-      </w:r>
-      <w:r>
-        <w:t xml:space="preserve">, such project would involve each stage of the process </w:t>
-      </w:r>
-      <w:r>
-        <w:t xml:space="preserve">and would be </w:t>
-      </w:r>
-      <w:r>
-        <w:t>scalable</w:t>
-      </w:r>
-      <w:r>
-        <w:t>.</w:t>
+        <w:t xml:space="preserve">Created a website UX design for a software package that I developed for </w:t>
+      </w:r>
+      <w:r>
+        <w:rPr>
+          <w:b/>
+          <w:bCs/>
+        </w:rPr>
+        <w:t>Spunchers.io</w:t>
+      </w:r>
+      <w:r>
+        <w:t xml:space="preserve">, this site includes a minimalistic design, responsiveness for different devices, navigation system and displays information about the most important features of the product. Link to live project: </w:t>
+      </w:r>
+      <w:hyperlink r:id="rId10" w:history="1">
+        <w:proofErr w:type="spellStart"/>
+        <w:r>
+          <w:rPr>
+            <w:rStyle w:val="Hyperlink"/>
+            <w:b/>
+            <w:bCs/>
+          </w:rPr>
+          <w:t>DragJoystick</w:t>
+        </w:r>
+        <w:proofErr w:type="spellEnd"/>
+      </w:hyperlink>
+      <w:r>
+        <w:t xml:space="preserve"> </w:t>
       </w:r>
     </w:p>
     <w:p>
       <w:pPr>
         <w:pStyle w:val="ListParagraph"/>
-        <w:spacing w:line="240" w:lineRule="auto"/>
-        <w:jc w:val="both"/>
-        <w:rPr>
-          <w:b/>
-          <w:bCs/>
-        </w:rPr>
-      </w:pPr>
-    </w:p>
-    <w:p>
-      <w:pPr>
-        <w:spacing w:line="240" w:lineRule="auto"/>
-        <w:jc w:val="both"/>
-        <w:rPr>
-          <w:b/>
-          <w:bCs/>
-        </w:rPr>
-      </w:pPr>
-      <w:r>
-        <w:rPr>
-          <w:b/>
-          <w:bCs/>
-        </w:rPr>
-        <w:t>Design skills:</w:t>
-      </w:r>
+        <w:numPr>
+          <w:ilvl w:val="0"/>
+          <w:numId w:val="1"/>
+        </w:numPr>
+        <w:spacing w:line="240" w:lineRule="auto"/>
+        <w:jc w:val="both"/>
+        <w:rPr>
+          <w:color w:val="0563C1" w:themeColor="hyperlink"/>
+          <w:u w:val="single"/>
+        </w:rPr>
+      </w:pPr>
+      <w:r>
+        <w:t xml:space="preserve">Designed my own website portfolio to showcase some of my programming skills and the projects I have developed during my spare time. Link to live site: </w:t>
+      </w:r>
+      <w:hyperlink r:id="rId11" w:history="1">
+        <w:r>
+          <w:rPr>
+            <w:rStyle w:val="Hyperlink"/>
+            <w:b/>
+            <w:bCs/>
+          </w:rPr>
+          <w:t>Portfolio</w:t>
+        </w:r>
+      </w:hyperlink>
     </w:p>
     <w:p>
       <w:pPr>
@@ -616,62 +575,69 @@
         </w:rPr>
       </w:pPr>
       <w:r>
-        <w:t>Improved my skills by</w:t>
-      </w:r>
-      <w:r>
-        <w:t xml:space="preserve"> designing a U</w:t>
-      </w:r>
-      <w:r>
-        <w:t xml:space="preserve">ser </w:t>
-      </w:r>
-      <w:r>
-        <w:t>Interface</w:t>
-      </w:r>
-      <w:r>
-        <w:t xml:space="preserve"> for a </w:t>
-      </w:r>
-      <w:r>
-        <w:t>software package</w:t>
-      </w:r>
-      <w:r>
-        <w:t xml:space="preserve"> and implemented a prototype using web technologies. The website included</w:t>
-      </w:r>
-      <w:r>
-        <w:t xml:space="preserve"> a minimalistic design, responsiveness for different devices, navigation system and displayed information the</w:t>
-      </w:r>
-      <w:r>
-        <w:t xml:space="preserve"> most important features of the</w:t>
-      </w:r>
-      <w:r>
-        <w:t xml:space="preserve"> product.</w:t>
+        <w:t>Designed</w:t>
       </w:r>
       <w:r>
         <w:t xml:space="preserve"> </w:t>
       </w:r>
       <w:r>
-        <w:t xml:space="preserve">Link to live project: </w:t>
-      </w:r>
-      <w:hyperlink r:id="rId10" w:history="1">
-        <w:proofErr w:type="spellStart"/>
+        <w:t>a</w:t>
+      </w:r>
+      <w:r>
+        <w:t xml:space="preserve"> </w:t>
+      </w:r>
+      <w:r>
+        <w:t>U</w:t>
+      </w:r>
+      <w:r>
+        <w:t>ser</w:t>
+      </w:r>
+      <w:r>
+        <w:t xml:space="preserve"> </w:t>
+      </w:r>
+      <w:r>
+        <w:t>I</w:t>
+      </w:r>
+      <w:r>
+        <w:t xml:space="preserve">nterface for a fictional shirt store, where </w:t>
+      </w:r>
+      <w:r>
+        <w:t>users</w:t>
+      </w:r>
+      <w:r>
+        <w:t xml:space="preserve"> c</w:t>
+      </w:r>
+      <w:r>
+        <w:t>ould</w:t>
+      </w:r>
+      <w:r>
+        <w:t xml:space="preserve"> customize their own designs</w:t>
+      </w:r>
+      <w:r>
+        <w:t xml:space="preserve">, add them to </w:t>
+      </w:r>
+      <w:r>
+        <w:t>the</w:t>
+      </w:r>
+      <w:r>
+        <w:t xml:space="preserve"> shopping cart </w:t>
+      </w:r>
+      <w:r>
+        <w:t>and calculate the cost of each order.</w:t>
+      </w:r>
+      <w:r>
+        <w:t xml:space="preserve"> Link to live project: </w:t>
+      </w:r>
+      <w:hyperlink r:id="rId12" w:history="1">
         <w:r>
           <w:rPr>
             <w:rStyle w:val="Hyperlink"/>
+            <w:b/>
+            <w:bCs/>
           </w:rPr>
-          <w:t>DragJoystick</w:t>
+          <w:t>t-shirt-customizer</w:t>
         </w:r>
-        <w:proofErr w:type="spellEnd"/>
       </w:hyperlink>
-    </w:p>
-    <w:p>
-      <w:pPr>
-        <w:pStyle w:val="ListParagraph"/>
-        <w:spacing w:line="240" w:lineRule="auto"/>
-        <w:jc w:val="both"/>
-        <w:rPr>
-          <w:b/>
-          <w:bCs/>
-        </w:rPr>
-      </w:pPr>
     </w:p>
     <w:p>
       <w:pPr>
@@ -683,48 +649,65 @@
         <w:spacing w:line="240" w:lineRule="auto"/>
         <w:jc w:val="both"/>
         <w:rPr>
-          <w:b/>
-          <w:bCs/>
-        </w:rPr>
-      </w:pPr>
-      <w:r>
-        <w:t xml:space="preserve">Learned to develop a shopping cart </w:t>
-      </w:r>
-      <w:r>
-        <w:t>and marketing website, by de</w:t>
-      </w:r>
-      <w:r>
-        <w:t>signing and implementing</w:t>
+          <w:rStyle w:val="Hyperlink"/>
+          <w:b/>
+          <w:bCs/>
+          <w:color w:val="auto"/>
+          <w:u w:val="none"/>
+        </w:rPr>
+      </w:pPr>
+      <w:r>
+        <w:t>Built</w:t>
+      </w:r>
+      <w:r>
+        <w:t xml:space="preserve"> a front-end</w:t>
+      </w:r>
+      <w:r>
+        <w:t xml:space="preserve"> Angular and Bootstrap</w:t>
       </w:r>
       <w:r>
         <w:t xml:space="preserve"> </w:t>
       </w:r>
       <w:r>
-        <w:t>a</w:t>
-      </w:r>
-      <w:r>
-        <w:t xml:space="preserve"> user</w:t>
-      </w:r>
-      <w:r>
-        <w:t xml:space="preserve"> interface for a fictional shirt store, where </w:t>
-      </w:r>
-      <w:r>
-        <w:t>users</w:t>
-      </w:r>
-      <w:r>
-        <w:t xml:space="preserve"> could customize their own designs and calculate the cost of each order.</w:t>
+        <w:t>Single Page Application</w:t>
+      </w:r>
+      <w:r>
+        <w:t xml:space="preserve"> that displays data from the </w:t>
+      </w:r>
+      <w:proofErr w:type="spellStart"/>
+      <w:r>
+        <w:t>PokeAPI</w:t>
+      </w:r>
+      <w:proofErr w:type="spellEnd"/>
+      <w:r>
+        <w:t>.</w:t>
       </w:r>
       <w:r>
         <w:t xml:space="preserve"> Link to live project: </w:t>
       </w:r>
-      <w:hyperlink r:id="rId11" w:history="1">
+      <w:hyperlink r:id="rId13" w:history="1">
+        <w:proofErr w:type="spellStart"/>
         <w:r>
           <w:rPr>
             <w:rStyle w:val="Hyperlink"/>
+            <w:b/>
+            <w:bCs/>
           </w:rPr>
-          <w:t>t-shirt-customizer</w:t>
+          <w:t>PokeApiUI</w:t>
         </w:r>
+        <w:proofErr w:type="spellEnd"/>
       </w:hyperlink>
+    </w:p>
+    <w:p>
+      <w:pPr>
+        <w:pStyle w:val="ListParagraph"/>
+        <w:spacing w:line="240" w:lineRule="auto"/>
+        <w:jc w:val="both"/>
+        <w:rPr>
+          <w:b/>
+          <w:bCs/>
+        </w:rPr>
+      </w:pPr>
     </w:p>
     <w:p>
       <w:pPr>
@@ -758,13 +741,42 @@
         </w:rPr>
       </w:pPr>
       <w:r>
-        <w:t>Use</w:t>
-      </w:r>
-      <w:r>
-        <w:t xml:space="preserve"> of</w:t>
-      </w:r>
-      <w:r>
-        <w:t xml:space="preserve"> photoshop for editing images for the projects listed above.</w:t>
+        <w:t>Java, JavaScript</w:t>
+      </w:r>
+      <w:r>
+        <w:t xml:space="preserve"> (NodeJS, React, </w:t>
+      </w:r>
+      <w:proofErr w:type="spellStart"/>
+      <w:r>
+        <w:t>SocketIO</w:t>
+      </w:r>
+      <w:proofErr w:type="spellEnd"/>
+      <w:r>
+        <w:t xml:space="preserve"> and</w:t>
+      </w:r>
+      <w:r>
+        <w:t xml:space="preserve"> Jest</w:t>
+      </w:r>
+      <w:r>
+        <w:t>)</w:t>
+      </w:r>
+      <w:r>
+        <w:t>, TypeScript</w:t>
+      </w:r>
+      <w:r>
+        <w:t xml:space="preserve"> (Angular), CSS (Bootstrap) and Python</w:t>
+      </w:r>
+      <w:r>
+        <w:t xml:space="preserve"> (Pandas</w:t>
+      </w:r>
+      <w:r>
+        <w:t xml:space="preserve"> and Scikit-learn</w:t>
+      </w:r>
+      <w:r>
+        <w:t>)</w:t>
+      </w:r>
+      <w:r>
+        <w:t>.</w:t>
       </w:r>
     </w:p>
     <w:p>
@@ -782,15 +794,13 @@
         </w:rPr>
       </w:pPr>
       <w:r>
-        <w:t xml:space="preserve">Familiar with video editors such as </w:t>
-      </w:r>
-      <w:proofErr w:type="spellStart"/>
-      <w:r>
-        <w:t>Filmora</w:t>
-      </w:r>
-      <w:proofErr w:type="spellEnd"/>
-      <w:r>
-        <w:t xml:space="preserve"> and Sony Vegas.</w:t>
+        <w:t>Use</w:t>
+      </w:r>
+      <w:r>
+        <w:t xml:space="preserve"> of</w:t>
+      </w:r>
+      <w:r>
+        <w:t xml:space="preserve"> photoshop for editing images for the projects listed above.</w:t>
       </w:r>
     </w:p>
     <w:p>
@@ -808,7 +818,13 @@
         </w:rPr>
       </w:pPr>
       <w:r>
-        <w:t xml:space="preserve">Use of git and command prompt to deploy and </w:t>
+        <w:t>Use of git</w:t>
+      </w:r>
+      <w:r>
+        <w:t>, NPM</w:t>
+      </w:r>
+      <w:r>
+        <w:t xml:space="preserve"> and command prompt to deploy and </w:t>
       </w:r>
       <w:r>
         <w:t xml:space="preserve">update </w:t>
@@ -841,10 +857,22 @@
         </w:rPr>
       </w:pPr>
       <w:r>
-        <w:t xml:space="preserve">Knowledge on deployment using Heroku and </w:t>
-      </w:r>
-      <w:r>
-        <w:t>networking using AWS (Route 53, Elastic Beanstalk, CloudFront and S3)</w:t>
+        <w:t>Basic k</w:t>
+      </w:r>
+      <w:r>
+        <w:t xml:space="preserve">nowledge on </w:t>
+      </w:r>
+      <w:r>
+        <w:t xml:space="preserve">remote </w:t>
+      </w:r>
+      <w:r>
+        <w:t xml:space="preserve">deployment using Heroku </w:t>
+      </w:r>
+      <w:r>
+        <w:t xml:space="preserve">and </w:t>
+      </w:r>
+      <w:r>
+        <w:t>AWS (Route 53, Elastic Beanstalk, CloudFront and S3)</w:t>
       </w:r>
       <w:r>
         <w:t>.</w:t>
@@ -852,17 +880,34 @@
     </w:p>
     <w:p>
       <w:pPr>
-        <w:pStyle w:val="ListParagraph"/>
-        <w:spacing w:line="240" w:lineRule="auto"/>
-        <w:jc w:val="both"/>
-        <w:rPr>
-          <w:b/>
-          <w:bCs/>
-        </w:rPr>
-      </w:pPr>
-    </w:p>
-    <w:p>
-      <w:pPr>
+        <w:tabs>
+          <w:tab w:val="left" w:pos="4770"/>
+        </w:tabs>
+        <w:spacing w:line="240" w:lineRule="auto"/>
+        <w:jc w:val="both"/>
+        <w:rPr>
+          <w:b/>
+          <w:bCs/>
+          <w:sz w:val="36"/>
+          <w:szCs w:val="36"/>
+        </w:rPr>
+      </w:pPr>
+      <w:r>
+        <w:rPr>
+          <w:b/>
+          <w:bCs/>
+          <w:sz w:val="36"/>
+          <w:szCs w:val="36"/>
+        </w:rPr>
+        <w:lastRenderedPageBreak/>
+        <w:t>Education and Training</w:t>
+      </w:r>
+    </w:p>
+    <w:p>
+      <w:pPr>
+        <w:tabs>
+          <w:tab w:val="left" w:pos="4770"/>
+        </w:tabs>
         <w:spacing w:line="240" w:lineRule="auto"/>
         <w:jc w:val="both"/>
         <w:rPr>
@@ -872,26 +917,33 @@
           <w:szCs w:val="28"/>
         </w:rPr>
       </w:pPr>
-      <w:r>
-        <w:rPr>
-          <w:b/>
-          <w:bCs/>
-          <w:sz w:val="28"/>
-          <w:szCs w:val="28"/>
-        </w:rPr>
-        <w:lastRenderedPageBreak/>
-        <w:t>Education</w:t>
-      </w:r>
-    </w:p>
-    <w:p>
-      <w:pPr>
-        <w:spacing w:line="240" w:lineRule="auto"/>
-        <w:jc w:val="both"/>
-        <w:rPr>
-          <w:b/>
-          <w:bCs/>
-        </w:rPr>
-      </w:pPr>
+    </w:p>
+    <w:p>
+      <w:pPr>
+        <w:tabs>
+          <w:tab w:val="left" w:pos="4860"/>
+        </w:tabs>
+        <w:spacing w:line="240" w:lineRule="auto"/>
+        <w:jc w:val="both"/>
+        <w:rPr>
+          <w:b/>
+          <w:bCs/>
+        </w:rPr>
+      </w:pPr>
+      <w:r>
+        <w:rPr>
+          <w:b/>
+          <w:bCs/>
+        </w:rPr>
+        <w:t>University of Stirling, BSc Software Engineering</w:t>
+      </w:r>
+      <w:r>
+        <w:rPr>
+          <w:b/>
+          <w:bCs/>
+        </w:rPr>
+        <w:tab/>
+      </w:r>
       <w:r>
         <w:rPr>
           <w:b/>
@@ -904,43 +956,7 @@
           <w:b/>
           <w:bCs/>
         </w:rPr>
-        <w:t>2</w:t>
-      </w:r>
-      <w:r>
-        <w:rPr>
-          <w:b/>
-          <w:bCs/>
-        </w:rPr>
-        <w:tab/>
-        <w:t xml:space="preserve">University of Stirling, BSc </w:t>
-      </w:r>
-      <w:r>
-        <w:rPr>
-          <w:b/>
-          <w:bCs/>
-        </w:rPr>
-        <w:t>Software engineering</w:t>
-      </w:r>
-      <w:r>
-        <w:rPr>
-          <w:b/>
-          <w:bCs/>
-        </w:rPr>
-        <w:t xml:space="preserve"> </w:t>
-      </w:r>
-      <w:r>
-        <w:rPr>
-          <w:b/>
-          <w:bCs/>
-        </w:rPr>
-        <w:t>2:1 expected</w:t>
-      </w:r>
-      <w:r>
-        <w:rPr>
-          <w:b/>
-          <w:bCs/>
-        </w:rPr>
-        <w:t xml:space="preserve"> </w:t>
+        <w:t xml:space="preserve">2. 2:1 expected. </w:t>
       </w:r>
     </w:p>
     <w:p>
@@ -958,25 +974,7 @@
         </w:rPr>
       </w:pPr>
       <w:r>
-        <w:t xml:space="preserve">Modules have covered different aspects of </w:t>
-      </w:r>
-      <w:r>
-        <w:t xml:space="preserve">the </w:t>
-      </w:r>
-      <w:r>
-        <w:t>software development</w:t>
-      </w:r>
-      <w:r>
-        <w:t xml:space="preserve"> cycle</w:t>
-      </w:r>
-      <w:r>
-        <w:t xml:space="preserve">, from requirements engineering and modelling to </w:t>
-      </w:r>
-      <w:r>
-        <w:t xml:space="preserve">implementing solutions using the most </w:t>
-      </w:r>
-      <w:r>
-        <w:t>suitable technologies and programming languages.</w:t>
+        <w:t>Modules have covered different aspects of the software development cycle, from requirements engineering and modelling to implementing solutions using the most suitable technologies and programming languages.</w:t>
       </w:r>
     </w:p>
     <w:p>
@@ -994,27 +992,7 @@
         </w:rPr>
       </w:pPr>
       <w:r>
-        <w:t xml:space="preserve">Learned and </w:t>
-      </w:r>
-      <w:r>
-        <w:t xml:space="preserve">built </w:t>
-      </w:r>
-      <w:r>
-        <w:t>software products including website</w:t>
-      </w:r>
-      <w:r>
-        <w:t>s</w:t>
-      </w:r>
-      <w:r>
-        <w:t xml:space="preserve">, desktop applications, </w:t>
-      </w:r>
-      <w:proofErr w:type="gramStart"/>
-      <w:r>
-        <w:t>servers</w:t>
-      </w:r>
-      <w:proofErr w:type="gramEnd"/>
-      <w:r>
-        <w:t xml:space="preserve"> and databases for distinct domain problems.</w:t>
+        <w:t>Learned and built software products including websites, desktop applications, servers, and databases for distinct domain problems.</w:t>
       </w:r>
     </w:p>
     <w:p>
@@ -1024,21 +1002,18 @@
           <w:ilvl w:val="0"/>
           <w:numId w:val="5"/>
         </w:numPr>
-        <w:spacing w:line="240" w:lineRule="auto"/>
-        <w:jc w:val="both"/>
-        <w:rPr>
-          <w:b/>
-          <w:bCs/>
-        </w:rPr>
-      </w:pPr>
-      <w:r>
-        <w:t xml:space="preserve">Won </w:t>
-      </w:r>
-      <w:r>
-        <w:t xml:space="preserve">the prize </w:t>
-      </w:r>
-      <w:r>
-        <w:t>for excellence performance in year 2.</w:t>
+        <w:tabs>
+          <w:tab w:val="left" w:pos="4860"/>
+        </w:tabs>
+        <w:spacing w:line="240" w:lineRule="auto"/>
+        <w:jc w:val="both"/>
+        <w:rPr>
+          <w:b/>
+          <w:bCs/>
+        </w:rPr>
+      </w:pPr>
+      <w:r>
+        <w:t>Won the prize for excellence performance in year 2.</w:t>
       </w:r>
     </w:p>
     <w:p>
@@ -1054,33 +1029,30 @@
     </w:p>
     <w:p>
       <w:pPr>
-        <w:spacing w:line="240" w:lineRule="auto"/>
-        <w:jc w:val="both"/>
-        <w:rPr>
-          <w:b/>
-          <w:bCs/>
-        </w:rPr>
-      </w:pPr>
-      <w:r>
-        <w:rPr>
-          <w:b/>
-          <w:bCs/>
-        </w:rPr>
+        <w:tabs>
+          <w:tab w:val="left" w:pos="4860"/>
+        </w:tabs>
+        <w:spacing w:line="240" w:lineRule="auto"/>
+        <w:jc w:val="both"/>
+        <w:rPr>
+          <w:b/>
+          <w:bCs/>
+        </w:rPr>
+      </w:pPr>
+      <w:r>
+        <w:rPr>
+          <w:b/>
+          <w:bCs/>
+        </w:rPr>
+        <w:t>High school in science</w:t>
+      </w:r>
+      <w:r>
+        <w:rPr>
+          <w:b/>
+          <w:bCs/>
+        </w:rPr>
+        <w:tab/>
         <w:t>2014 – 2018</w:t>
-      </w:r>
-      <w:r>
-        <w:rPr>
-          <w:b/>
-          <w:bCs/>
-        </w:rPr>
-        <w:tab/>
-      </w:r>
-      <w:r>
-        <w:rPr>
-          <w:b/>
-          <w:bCs/>
-        </w:rPr>
-        <w:t>High school in science</w:t>
       </w:r>
     </w:p>
     <w:p>
@@ -1098,25 +1070,19 @@
         </w:rPr>
       </w:pPr>
       <w:r>
-        <w:t xml:space="preserve">Won a </w:t>
-      </w:r>
-      <w:r>
-        <w:t xml:space="preserve">silver medal from </w:t>
-      </w:r>
-      <w:r>
-        <w:t>a regional</w:t>
-      </w:r>
-      <w:r>
-        <w:t xml:space="preserve"> </w:t>
-      </w:r>
-      <w:r>
-        <w:t>math Olympic</w:t>
-      </w:r>
-      <w:r>
-        <w:t>s</w:t>
-      </w:r>
-      <w:r>
-        <w:t xml:space="preserve"> competition.</w:t>
+        <w:t xml:space="preserve">Won a silver medal at a regional </w:t>
+      </w:r>
+      <w:r>
+        <w:t xml:space="preserve">math </w:t>
+      </w:r>
+      <w:r>
+        <w:t>O</w:t>
+      </w:r>
+      <w:r>
+        <w:t>lympic</w:t>
+      </w:r>
+      <w:r>
+        <w:t>s competition.</w:t>
       </w:r>
     </w:p>
     <w:p>
@@ -1134,10 +1100,89 @@
         </w:rPr>
       </w:pPr>
       <w:r>
-        <w:t xml:space="preserve">Average of A </w:t>
-      </w:r>
-      <w:r>
-        <w:t>and B on each class.</w:t>
+        <w:t>Average of A and B on each class.</w:t>
+      </w:r>
+    </w:p>
+    <w:p>
+      <w:pPr>
+        <w:pStyle w:val="ListParagraph"/>
+        <w:spacing w:line="240" w:lineRule="auto"/>
+        <w:jc w:val="both"/>
+        <w:rPr>
+          <w:b/>
+          <w:bCs/>
+        </w:rPr>
+      </w:pPr>
+    </w:p>
+    <w:p>
+      <w:pPr>
+        <w:spacing w:line="240" w:lineRule="auto"/>
+        <w:jc w:val="both"/>
+        <w:rPr>
+          <w:b/>
+          <w:bCs/>
+        </w:rPr>
+      </w:pPr>
+      <w:r>
+        <w:rPr>
+          <w:b/>
+          <w:bCs/>
+        </w:rPr>
+        <w:t>Udemy.com – Short Online Courses</w:t>
+      </w:r>
+    </w:p>
+    <w:p>
+      <w:pPr>
+        <w:pStyle w:val="ListParagraph"/>
+        <w:numPr>
+          <w:ilvl w:val="0"/>
+          <w:numId w:val="11"/>
+        </w:numPr>
+        <w:spacing w:line="240" w:lineRule="auto"/>
+        <w:jc w:val="both"/>
+        <w:rPr>
+          <w:b/>
+          <w:bCs/>
+        </w:rPr>
+      </w:pPr>
+      <w:r>
+        <w:t>Machine Learning and Data Science with Python (Currently learning).</w:t>
+      </w:r>
+    </w:p>
+    <w:p>
+      <w:pPr>
+        <w:pStyle w:val="ListParagraph"/>
+        <w:numPr>
+          <w:ilvl w:val="0"/>
+          <w:numId w:val="11"/>
+        </w:numPr>
+        <w:spacing w:line="240" w:lineRule="auto"/>
+        <w:jc w:val="both"/>
+        <w:rPr>
+          <w:b/>
+          <w:bCs/>
+        </w:rPr>
+      </w:pPr>
+      <w:r>
+        <w:t>NodeJS: From Zero to Expert.</w:t>
+      </w:r>
+    </w:p>
+    <w:p>
+      <w:pPr>
+        <w:pStyle w:val="ListParagraph"/>
+        <w:numPr>
+          <w:ilvl w:val="0"/>
+          <w:numId w:val="11"/>
+        </w:numPr>
+        <w:spacing w:line="240" w:lineRule="auto"/>
+        <w:jc w:val="both"/>
+        <w:rPr>
+          <w:b/>
+          <w:bCs/>
+        </w:rPr>
+      </w:pPr>
+      <w:r>
+        <w:t>Web development with HTML5, CSS, JS, AJAX, PHP, and MySQL.</w:t>
       </w:r>
     </w:p>
     <w:p>
@@ -1173,19 +1218,30 @@
     </w:p>
     <w:p>
       <w:pPr>
-        <w:spacing w:line="240" w:lineRule="auto"/>
-        <w:jc w:val="both"/>
-        <w:rPr>
-          <w:b/>
-          <w:bCs/>
-        </w:rPr>
-      </w:pPr>
-      <w:r>
-        <w:rPr>
-          <w:b/>
-          <w:bCs/>
-        </w:rPr>
-        <w:t>2020 – present Upwork (Online Freelancing)</w:t>
+        <w:tabs>
+          <w:tab w:val="left" w:pos="4860"/>
+        </w:tabs>
+        <w:spacing w:line="240" w:lineRule="auto"/>
+        <w:jc w:val="both"/>
+        <w:rPr>
+          <w:b/>
+          <w:bCs/>
+        </w:rPr>
+      </w:pPr>
+      <w:r>
+        <w:rPr>
+          <w:b/>
+          <w:bCs/>
+        </w:rPr>
+        <w:t xml:space="preserve">(Online Freelancing) Upwork.com. </w:t>
+      </w:r>
+      <w:r>
+        <w:rPr>
+          <w:b/>
+          <w:bCs/>
+        </w:rPr>
+        <w:tab/>
+        <w:t>2021</w:t>
       </w:r>
     </w:p>
     <w:p>
@@ -1203,55 +1259,15 @@
         </w:rPr>
       </w:pPr>
       <w:r>
-        <w:t>Developed and implemented an API for a ludo game</w:t>
-      </w:r>
-      <w:r>
-        <w:t xml:space="preserve"> (NodeJS)</w:t>
-      </w:r>
-      <w:r>
-        <w:t xml:space="preserve">, so </w:t>
-      </w:r>
-      <w:r>
-        <w:t>other websites c</w:t>
-      </w:r>
-      <w:r>
-        <w:t>ould</w:t>
-      </w:r>
-      <w:r>
-        <w:t xml:space="preserve"> </w:t>
-      </w:r>
-      <w:r>
-        <w:t>add</w:t>
-      </w:r>
-      <w:r>
-        <w:t xml:space="preserve"> it</w:t>
-      </w:r>
-      <w:r>
-        <w:t xml:space="preserve"> as a frame</w:t>
-      </w:r>
-      <w:r>
-        <w:t xml:space="preserve">. </w:t>
-      </w:r>
-      <w:r>
-        <w:t>T</w:t>
-      </w:r>
-      <w:r>
-        <w:t>o do that, I designed a relational database</w:t>
-      </w:r>
-      <w:r>
-        <w:t xml:space="preserve"> (MySQL)</w:t>
-      </w:r>
-      <w:r>
-        <w:t xml:space="preserve"> to store information about </w:t>
-      </w:r>
-      <w:r>
-        <w:t xml:space="preserve">client websites, as well as their lobby prices. Likewise, a new lobby matchmaking system had to be written to </w:t>
-      </w:r>
-      <w:r>
-        <w:t xml:space="preserve">allocate players faster based on how much they want to </w:t>
-      </w:r>
-      <w:r>
-        <w:t>bet and their game provider.</w:t>
+        <w:t>Developed and implemented an API for a ludo/</w:t>
+      </w:r>
+      <w:proofErr w:type="spellStart"/>
+      <w:r>
+        <w:t>parchis</w:t>
+      </w:r>
+      <w:proofErr w:type="spellEnd"/>
+      <w:r>
+        <w:t xml:space="preserve"> game, which enabled gambling websites to embed the game as a part of their site. </w:t>
       </w:r>
     </w:p>
     <w:p>
@@ -1282,16 +1298,7 @@
           <w:sz w:val="28"/>
           <w:szCs w:val="28"/>
         </w:rPr>
-        <w:t xml:space="preserve">Other </w:t>
-      </w:r>
-      <w:r>
-        <w:rPr>
-          <w:b/>
-          <w:bCs/>
-          <w:sz w:val="28"/>
-          <w:szCs w:val="28"/>
-        </w:rPr>
-        <w:t>Skills:</w:t>
+        <w:t>Other Skills:</w:t>
       </w:r>
     </w:p>
     <w:p>
@@ -1305,11 +1312,15 @@
         <w:jc w:val="both"/>
       </w:pPr>
       <w:r>
-        <w:t xml:space="preserve">Native Spanish </w:t>
-      </w:r>
-      <w:r>
-        <w:t>speaker.</w:t>
-      </w:r>
+        <w:t>Native Spanish speaker.</w:t>
+      </w:r>
+    </w:p>
+    <w:p>
+      <w:pPr>
+        <w:pStyle w:val="ListParagraph"/>
+        <w:spacing w:line="240" w:lineRule="auto"/>
+        <w:jc w:val="both"/>
+      </w:pPr>
     </w:p>
     <w:p>
       <w:pPr>
@@ -1338,169 +1349,8 @@
         <w:jc w:val="both"/>
       </w:pPr>
       <w:r>
-        <w:t>Learn new software technologies and techniques from online learning platforms</w:t>
-      </w:r>
-      <w:r>
-        <w:t xml:space="preserve"> and</w:t>
-      </w:r>
-      <w:r>
-        <w:t xml:space="preserve"> books</w:t>
-      </w:r>
-      <w:r>
-        <w:t xml:space="preserve"> to be</w:t>
-      </w:r>
-      <w:r>
-        <w:t xml:space="preserve"> more competent and</w:t>
-      </w:r>
-      <w:r>
-        <w:t xml:space="preserve"> develop projects as </w:t>
-      </w:r>
-      <w:r>
-        <w:t>a hobby in my spare time</w:t>
-      </w:r>
-      <w:r>
-        <w:t xml:space="preserve">. </w:t>
-      </w:r>
-      <w:r>
-        <w:t>Own projects have helped me to get a broader insight of the computing world</w:t>
-      </w:r>
-      <w:r>
-        <w:t xml:space="preserve">, </w:t>
-      </w:r>
-      <w:r>
-        <w:t xml:space="preserve">improve </w:t>
-      </w:r>
-      <w:r>
-        <w:t xml:space="preserve">logical and </w:t>
-      </w:r>
-      <w:r>
-        <w:t>problem-solving</w:t>
-      </w:r>
-      <w:r>
-        <w:t xml:space="preserve"> skills</w:t>
-      </w:r>
-      <w:r>
-        <w:t xml:space="preserve"> and apply my knowledge to solve real-world challenges.</w:t>
-      </w:r>
-      <w:r>
-        <w:t xml:space="preserve"> I</w:t>
-      </w:r>
-      <w:r>
-        <w:t xml:space="preserve"> also have a growing interest in machine learning techniques </w:t>
-      </w:r>
-      <w:r>
-        <w:t xml:space="preserve">and </w:t>
-      </w:r>
-      <w:r>
-        <w:t>data analysis</w:t>
-      </w:r>
-      <w:r>
-        <w:t>.</w:t>
-      </w:r>
-    </w:p>
-    <w:p>
-      <w:pPr>
-        <w:spacing w:line="240" w:lineRule="auto"/>
-        <w:jc w:val="both"/>
-      </w:pPr>
-    </w:p>
-    <w:p>
-      <w:pPr>
-        <w:spacing w:line="240" w:lineRule="auto"/>
-        <w:jc w:val="both"/>
-        <w:rPr>
-          <w:b/>
-          <w:bCs/>
-          <w:sz w:val="28"/>
-          <w:szCs w:val="28"/>
-        </w:rPr>
-      </w:pPr>
-      <w:r>
-        <w:rPr>
-          <w:b/>
-          <w:bCs/>
-          <w:sz w:val="28"/>
-          <w:szCs w:val="28"/>
-        </w:rPr>
-        <w:t>References:</w:t>
-      </w:r>
-    </w:p>
-    <w:p>
-      <w:pPr>
-        <w:spacing w:after="0" w:line="240" w:lineRule="auto"/>
-        <w:jc w:val="both"/>
-      </w:pPr>
-      <w:r>
-        <w:rPr>
-          <w:b/>
-          <w:bCs/>
-        </w:rPr>
-        <w:tab/>
-      </w:r>
-      <w:r>
-        <w:t>Dr. David Cairns</w:t>
-      </w:r>
-    </w:p>
-    <w:p>
-      <w:pPr>
-        <w:spacing w:after="0" w:line="240" w:lineRule="auto"/>
-        <w:jc w:val="both"/>
-      </w:pPr>
-      <w:r>
-        <w:rPr>
-          <w:b/>
-          <w:bCs/>
-        </w:rPr>
-        <w:tab/>
-      </w:r>
-      <w:r>
-        <w:t>Senior David Cairns</w:t>
-      </w:r>
-    </w:p>
-    <w:p>
-      <w:pPr>
-        <w:spacing w:after="0" w:line="240" w:lineRule="auto"/>
-        <w:jc w:val="both"/>
-      </w:pPr>
-      <w:r>
-        <w:tab/>
-        <w:t>University of Stirling</w:t>
-      </w:r>
-    </w:p>
-    <w:p>
-      <w:pPr>
-        <w:spacing w:after="0" w:line="240" w:lineRule="auto"/>
-        <w:jc w:val="both"/>
-      </w:pPr>
-      <w:r>
-        <w:tab/>
-        <w:t>Stirling</w:t>
-      </w:r>
-    </w:p>
-    <w:p>
-      <w:pPr>
-        <w:spacing w:after="0" w:line="240" w:lineRule="auto"/>
-        <w:ind w:firstLine="720"/>
-        <w:jc w:val="both"/>
-      </w:pPr>
-      <w:r>
-        <w:t>FK9 4LA</w:t>
-      </w:r>
-    </w:p>
-    <w:p>
-      <w:pPr>
-        <w:spacing w:after="0" w:line="240" w:lineRule="auto"/>
-        <w:ind w:firstLine="720"/>
-        <w:jc w:val="both"/>
-      </w:pPr>
-      <w:r>
-        <w:t xml:space="preserve">Tel: </w:t>
-      </w:r>
-      <w:hyperlink r:id="rId12" w:history="1">
-        <w:r>
-          <w:t> 01786 467445</w:t>
-        </w:r>
-      </w:hyperlink>
+        <w:t>During this year I have been interested in learning more about the use of Data Science and Machine Learning to solve a broader range of problems. I am currently focusing my learning on this subject and trying to exercise using datasets from different domain problems. I believe that this will be the future of computing and its demand will be increasing in the upcoming years.</w:t>
+      </w:r>
     </w:p>
     <w:p>
       <w:pPr>
@@ -1519,7 +1369,7 @@
 </file>
 
 <file path=word/numbering.xml><?xml version="1.0" encoding="utf-8"?>
-<w:numbering xmlns:wpc="http://schemas.microsoft.com/office/word/2010/wordprocessingCanvas" xmlns:cx="http://schemas.microsoft.com/office/drawing/2014/chartex" xmlns:cx1="http://schemas.microsoft.com/office/drawing/2015/9/8/chartex" xmlns:cx2="http://schemas.microsoft.com/office/drawing/2015/10/21/chartex" xmlns:cx3="http://schemas.microsoft.com/office/drawing/2016/5/9/chartex" xmlns:cx4="http://schemas.microsoft.com/office/drawing/2016/5/10/chartex" xmlns:cx5="http://schemas.microsoft.com/office/drawing/2016/5/11/chartex" xmlns:cx6="http://schemas.microsoft.com/office/drawing/2016/5/12/chartex" xmlns:cx7="http://schemas.microsoft.com/office/drawing/2016/5/13/chartex" xmlns:cx8="http://schemas.microsoft.com/office/drawing/2016/5/14/chartex" xmlns:mc="http://schemas.openxmlformats.org/markup-compatibility/2006" xmlns:aink="http://schemas.microsoft.com/office/drawing/2016/ink" xmlns:am3d="http://schemas.microsoft.com/office/drawing/2017/model3d" xmlns:o="urn:schemas-microsoft-com:office:office" xmlns:r="http://schemas.openxmlformats.org/officeDocument/2006/relationships" xmlns:m="http://schemas.openxmlformats.org/officeDocument/2006/math" xmlns:v="urn:schemas-microsoft-com:vml" xmlns:wp14="http://schemas.microsoft.com/office/word/2010/wordprocessingDrawing" xmlns:wp="http://schemas.openxmlformats.org/drawingml/2006/wordprocessingDrawing" xmlns:w10="urn:schemas-microsoft-com:office:word" xmlns:w="http://schemas.openxmlformats.org/wordprocessingml/2006/main" xmlns:w14="http://schemas.microsoft.com/office/word/2010/wordml" xmlns:w15="http://schemas.microsoft.com/office/word/2012/wordml" xmlns:w16cex="http://schemas.microsoft.com/office/word/2018/wordml/cex" xmlns:w16cid="http://schemas.microsoft.com/office/word/2016/wordml/cid" xmlns:w16="http://schemas.microsoft.com/office/word/2018/wordml" xmlns:w16se="http://schemas.microsoft.com/office/word/2015/wordml/symex" xmlns:wpg="http://schemas.microsoft.com/office/word/2010/wordprocessingGroup" xmlns:wpi="http://schemas.microsoft.com/office/word/2010/wordprocessingInk" xmlns:wne="http://schemas.microsoft.com/office/word/2006/wordml" xmlns:wps="http://schemas.microsoft.com/office/word/2010/wordprocessingShape" mc:Ignorable="w14 w15 w16se w16cid w16 w16cex wp14">
+<w:numbering xmlns:wpc="http://schemas.microsoft.com/office/word/2010/wordprocessingCanvas" xmlns:cx="http://schemas.microsoft.com/office/drawing/2014/chartex" xmlns:cx1="http://schemas.microsoft.com/office/drawing/2015/9/8/chartex" xmlns:cx2="http://schemas.microsoft.com/office/drawing/2015/10/21/chartex" xmlns:cx3="http://schemas.microsoft.com/office/drawing/2016/5/9/chartex" xmlns:cx4="http://schemas.microsoft.com/office/drawing/2016/5/10/chartex" xmlns:cx5="http://schemas.microsoft.com/office/drawing/2016/5/11/chartex" xmlns:cx6="http://schemas.microsoft.com/office/drawing/2016/5/12/chartex" xmlns:cx7="http://schemas.microsoft.com/office/drawing/2016/5/13/chartex" xmlns:cx8="http://schemas.microsoft.com/office/drawing/2016/5/14/chartex" xmlns:mc="http://schemas.openxmlformats.org/markup-compatibility/2006" xmlns:aink="http://schemas.microsoft.com/office/drawing/2016/ink" xmlns:am3d="http://schemas.microsoft.com/office/drawing/2017/model3d" xmlns:o="urn:schemas-microsoft-com:office:office" xmlns:r="http://schemas.openxmlformats.org/officeDocument/2006/relationships" xmlns:m="http://schemas.openxmlformats.org/officeDocument/2006/math" xmlns:v="urn:schemas-microsoft-com:vml" xmlns:wp14="http://schemas.microsoft.com/office/word/2010/wordprocessingDrawing" xmlns:wp="http://schemas.openxmlformats.org/drawingml/2006/wordprocessingDrawing" xmlns:w10="urn:schemas-microsoft-com:office:word" xmlns:w="http://schemas.openxmlformats.org/wordprocessingml/2006/main" xmlns:w14="http://schemas.microsoft.com/office/word/2010/wordml" xmlns:w15="http://schemas.microsoft.com/office/word/2012/wordml" xmlns:w16cex="http://schemas.microsoft.com/office/word/2018/wordml/cex" xmlns:w16cid="http://schemas.microsoft.com/office/word/2016/wordml/cid" xmlns:w16="http://schemas.microsoft.com/office/word/2018/wordml" xmlns:w16sdtdh="http://schemas.microsoft.com/office/word/2020/wordml/sdtdatahash" xmlns:w16se="http://schemas.microsoft.com/office/word/2015/wordml/symex" xmlns:wpg="http://schemas.microsoft.com/office/word/2010/wordprocessingGroup" xmlns:wpi="http://schemas.microsoft.com/office/word/2010/wordprocessingInk" xmlns:wne="http://schemas.microsoft.com/office/word/2006/wordml" xmlns:wps="http://schemas.microsoft.com/office/word/2010/wordprocessingShape" mc:Ignorable="w14 w15 w16se w16cid w16 w16cex w16sdtdh wp14">
   <w:abstractNum w:abstractNumId="0" w15:restartNumberingAfterBreak="0">
     <w:nsid w:val="065F2AD6"/>
     <w:multiLevelType w:val="hybridMultilevel"/>
@@ -1747,6 +1597,119 @@
     </w:lvl>
   </w:abstractNum>
   <w:abstractNum w:abstractNumId="2" w15:restartNumberingAfterBreak="0">
+    <w:nsid w:val="0AD71B6F"/>
+    <w:multiLevelType w:val="hybridMultilevel"/>
+    <w:tmpl w:val="6FFC9928"/>
+    <w:lvl w:ilvl="0" w:tplc="04090001">
+      <w:start w:val="1"/>
+      <w:numFmt w:val="bullet"/>
+      <w:lvlText w:val=""/>
+      <w:lvlJc w:val="left"/>
+      <w:pPr>
+        <w:ind w:left="720" w:hanging="360"/>
+      </w:pPr>
+      <w:rPr>
+        <w:rFonts w:ascii="Symbol" w:hAnsi="Symbol" w:hint="default"/>
+      </w:rPr>
+    </w:lvl>
+    <w:lvl w:ilvl="1" w:tplc="04090003" w:tentative="1">
+      <w:start w:val="1"/>
+      <w:numFmt w:val="bullet"/>
+      <w:lvlText w:val="o"/>
+      <w:lvlJc w:val="left"/>
+      <w:pPr>
+        <w:ind w:left="1440" w:hanging="360"/>
+      </w:pPr>
+      <w:rPr>
+        <w:rFonts w:ascii="Courier New" w:hAnsi="Courier New" w:cs="Courier New" w:hint="default"/>
+      </w:rPr>
+    </w:lvl>
+    <w:lvl w:ilvl="2" w:tplc="04090005" w:tentative="1">
+      <w:start w:val="1"/>
+      <w:numFmt w:val="bullet"/>
+      <w:lvlText w:val=""/>
+      <w:lvlJc w:val="left"/>
+      <w:pPr>
+        <w:ind w:left="2160" w:hanging="360"/>
+      </w:pPr>
+      <w:rPr>
+        <w:rFonts w:ascii="Wingdings" w:hAnsi="Wingdings" w:hint="default"/>
+      </w:rPr>
+    </w:lvl>
+    <w:lvl w:ilvl="3" w:tplc="04090001" w:tentative="1">
+      <w:start w:val="1"/>
+      <w:numFmt w:val="bullet"/>
+      <w:lvlText w:val=""/>
+      <w:lvlJc w:val="left"/>
+      <w:pPr>
+        <w:ind w:left="2880" w:hanging="360"/>
+      </w:pPr>
+      <w:rPr>
+        <w:rFonts w:ascii="Symbol" w:hAnsi="Symbol" w:hint="default"/>
+      </w:rPr>
+    </w:lvl>
+    <w:lvl w:ilvl="4" w:tplc="04090003" w:tentative="1">
+      <w:start w:val="1"/>
+      <w:numFmt w:val="bullet"/>
+      <w:lvlText w:val="o"/>
+      <w:lvlJc w:val="left"/>
+      <w:pPr>
+        <w:ind w:left="3600" w:hanging="360"/>
+      </w:pPr>
+      <w:rPr>
+        <w:rFonts w:ascii="Courier New" w:hAnsi="Courier New" w:cs="Courier New" w:hint="default"/>
+      </w:rPr>
+    </w:lvl>
+    <w:lvl w:ilvl="5" w:tplc="04090005" w:tentative="1">
+      <w:start w:val="1"/>
+      <w:numFmt w:val="bullet"/>
+      <w:lvlText w:val=""/>
+      <w:lvlJc w:val="left"/>
+      <w:pPr>
+        <w:ind w:left="4320" w:hanging="360"/>
+      </w:pPr>
+      <w:rPr>
+        <w:rFonts w:ascii="Wingdings" w:hAnsi="Wingdings" w:hint="default"/>
+      </w:rPr>
+    </w:lvl>
+    <w:lvl w:ilvl="6" w:tplc="04090001" w:tentative="1">
+      <w:start w:val="1"/>
+      <w:numFmt w:val="bullet"/>
+      <w:lvlText w:val=""/>
+      <w:lvlJc w:val="left"/>
+      <w:pPr>
+        <w:ind w:left="5040" w:hanging="360"/>
+      </w:pPr>
+      <w:rPr>
+        <w:rFonts w:ascii="Symbol" w:hAnsi="Symbol" w:hint="default"/>
+      </w:rPr>
+    </w:lvl>
+    <w:lvl w:ilvl="7" w:tplc="04090003" w:tentative="1">
+      <w:start w:val="1"/>
+      <w:numFmt w:val="bullet"/>
+      <w:lvlText w:val="o"/>
+      <w:lvlJc w:val="left"/>
+      <w:pPr>
+        <w:ind w:left="5760" w:hanging="360"/>
+      </w:pPr>
+      <w:rPr>
+        <w:rFonts w:ascii="Courier New" w:hAnsi="Courier New" w:cs="Courier New" w:hint="default"/>
+      </w:rPr>
+    </w:lvl>
+    <w:lvl w:ilvl="8" w:tplc="04090005" w:tentative="1">
+      <w:start w:val="1"/>
+      <w:numFmt w:val="bullet"/>
+      <w:lvlText w:val=""/>
+      <w:lvlJc w:val="left"/>
+      <w:pPr>
+        <w:ind w:left="6480" w:hanging="360"/>
+      </w:pPr>
+      <w:rPr>
+        <w:rFonts w:ascii="Wingdings" w:hAnsi="Wingdings" w:hint="default"/>
+      </w:rPr>
+    </w:lvl>
+  </w:abstractNum>
+  <w:abstractNum w:abstractNumId="3" w15:restartNumberingAfterBreak="0">
     <w:nsid w:val="34415773"/>
     <w:multiLevelType w:val="hybridMultilevel"/>
     <w:tmpl w:val="2CC02D10"/>
@@ -1859,7 +1822,7 @@
       </w:rPr>
     </w:lvl>
   </w:abstractNum>
-  <w:abstractNum w:abstractNumId="3" w15:restartNumberingAfterBreak="0">
+  <w:abstractNum w:abstractNumId="4" w15:restartNumberingAfterBreak="0">
     <w:nsid w:val="3B7B2B4A"/>
     <w:multiLevelType w:val="hybridMultilevel"/>
     <w:tmpl w:val="EFC86D70"/>
@@ -1972,7 +1935,7 @@
       </w:rPr>
     </w:lvl>
   </w:abstractNum>
-  <w:abstractNum w:abstractNumId="4" w15:restartNumberingAfterBreak="0">
+  <w:abstractNum w:abstractNumId="5" w15:restartNumberingAfterBreak="0">
     <w:nsid w:val="44541214"/>
     <w:multiLevelType w:val="hybridMultilevel"/>
     <w:tmpl w:val="6228F0EC"/>
@@ -2085,7 +2048,7 @@
       </w:rPr>
     </w:lvl>
   </w:abstractNum>
-  <w:abstractNum w:abstractNumId="5" w15:restartNumberingAfterBreak="0">
+  <w:abstractNum w:abstractNumId="6" w15:restartNumberingAfterBreak="0">
     <w:nsid w:val="4EF85154"/>
     <w:multiLevelType w:val="hybridMultilevel"/>
     <w:tmpl w:val="85C8B544"/>
@@ -2198,7 +2161,7 @@
       </w:rPr>
     </w:lvl>
   </w:abstractNum>
-  <w:abstractNum w:abstractNumId="6" w15:restartNumberingAfterBreak="0">
+  <w:abstractNum w:abstractNumId="7" w15:restartNumberingAfterBreak="0">
     <w:nsid w:val="6986088C"/>
     <w:multiLevelType w:val="hybridMultilevel"/>
     <w:tmpl w:val="1F6E4A22"/>
@@ -2311,7 +2274,7 @@
       </w:rPr>
     </w:lvl>
   </w:abstractNum>
-  <w:abstractNum w:abstractNumId="7" w15:restartNumberingAfterBreak="0">
+  <w:abstractNum w:abstractNumId="8" w15:restartNumberingAfterBreak="0">
     <w:nsid w:val="7575668B"/>
     <w:multiLevelType w:val="hybridMultilevel"/>
     <w:tmpl w:val="72386014"/>
@@ -2424,11 +2387,11 @@
       </w:rPr>
     </w:lvl>
   </w:abstractNum>
-  <w:abstractNum w:abstractNumId="8" w15:restartNumberingAfterBreak="0">
+  <w:abstractNum w:abstractNumId="9" w15:restartNumberingAfterBreak="0">
     <w:nsid w:val="799D5735"/>
     <w:multiLevelType w:val="hybridMultilevel"/>
-    <w:tmpl w:val="6E60CD1A"/>
-    <w:lvl w:ilvl="0" w:tplc="04090001">
+    <w:tmpl w:val="D176491E"/>
+    <w:lvl w:ilvl="0" w:tplc="58B6A57E">
       <w:start w:val="1"/>
       <w:numFmt w:val="bullet"/>
       <w:lvlText w:val=""/>
@@ -2438,6 +2401,7 @@
       </w:pPr>
       <w:rPr>
         <w:rFonts w:ascii="Symbol" w:hAnsi="Symbol" w:hint="default"/>
+        <w:color w:val="000000" w:themeColor="text1"/>
       </w:rPr>
     </w:lvl>
     <w:lvl w:ilvl="1" w:tplc="04090003" w:tentative="1">
@@ -2537,7 +2501,7 @@
       </w:rPr>
     </w:lvl>
   </w:abstractNum>
-  <w:abstractNum w:abstractNumId="9" w15:restartNumberingAfterBreak="0">
+  <w:abstractNum w:abstractNumId="10" w15:restartNumberingAfterBreak="0">
     <w:nsid w:val="7F925B9F"/>
     <w:multiLevelType w:val="hybridMultilevel"/>
     <w:tmpl w:val="61F21036"/>
@@ -2651,40 +2615,43 @@
     </w:lvl>
   </w:abstractNum>
   <w:num w:numId="1">
+    <w:abstractNumId w:val="9"/>
+  </w:num>
+  <w:num w:numId="2">
     <w:abstractNumId w:val="8"/>
   </w:num>
-  <w:num w:numId="2">
+  <w:num w:numId="3">
     <w:abstractNumId w:val="7"/>
   </w:num>
-  <w:num w:numId="3">
-    <w:abstractNumId w:val="6"/>
-  </w:num>
   <w:num w:numId="4">
-    <w:abstractNumId w:val="2"/>
+    <w:abstractNumId w:val="3"/>
   </w:num>
   <w:num w:numId="5">
-    <w:abstractNumId w:val="4"/>
+    <w:abstractNumId w:val="5"/>
   </w:num>
   <w:num w:numId="6">
     <w:abstractNumId w:val="0"/>
   </w:num>
   <w:num w:numId="7">
-    <w:abstractNumId w:val="5"/>
+    <w:abstractNumId w:val="6"/>
   </w:num>
   <w:num w:numId="8">
-    <w:abstractNumId w:val="9"/>
+    <w:abstractNumId w:val="10"/>
   </w:num>
   <w:num w:numId="9">
     <w:abstractNumId w:val="1"/>
   </w:num>
   <w:num w:numId="10">
-    <w:abstractNumId w:val="3"/>
+    <w:abstractNumId w:val="4"/>
+  </w:num>
+  <w:num w:numId="11">
+    <w:abstractNumId w:val="2"/>
   </w:num>
 </w:numbering>
 </file>
 
 <file path=word/styles.xml><?xml version="1.0" encoding="utf-8"?>
-<w:styles xmlns:mc="http://schemas.openxmlformats.org/markup-compatibility/2006" xmlns:r="http://schemas.openxmlformats.org/officeDocument/2006/relationships" xmlns:w="http://schemas.openxmlformats.org/wordprocessingml/2006/main" xmlns:w14="http://schemas.microsoft.com/office/word/2010/wordml" xmlns:w15="http://schemas.microsoft.com/office/word/2012/wordml" xmlns:w16cex="http://schemas.microsoft.com/office/word/2018/wordml/cex" xmlns:w16cid="http://schemas.microsoft.com/office/word/2016/wordml/cid" xmlns:w16="http://schemas.microsoft.com/office/word/2018/wordml" xmlns:w16se="http://schemas.microsoft.com/office/word/2015/wordml/symex" mc:Ignorable="w14 w15 w16se w16cid w16 w16cex">
+<w:styles xmlns:mc="http://schemas.openxmlformats.org/markup-compatibility/2006" xmlns:r="http://schemas.openxmlformats.org/officeDocument/2006/relationships" xmlns:w="http://schemas.openxmlformats.org/wordprocessingml/2006/main" xmlns:w14="http://schemas.microsoft.com/office/word/2010/wordml" xmlns:w15="http://schemas.microsoft.com/office/word/2012/wordml" xmlns:w16cex="http://schemas.microsoft.com/office/word/2018/wordml/cex" xmlns:w16cid="http://schemas.microsoft.com/office/word/2016/wordml/cid" xmlns:w16="http://schemas.microsoft.com/office/word/2018/wordml" xmlns:w16sdtdh="http://schemas.microsoft.com/office/word/2020/wordml/sdtdatahash" xmlns:w16se="http://schemas.microsoft.com/office/word/2015/wordml/symex" mc:Ignorable="w14 w15 w16se w16cid w16 w16cex w16sdtdh">
   <w:docDefaults>
     <w:rPrDefault>
       <w:rPr>

</xml_diff>

<commit_message>
Deploying to gh-pages from  @ 78886b18aedc2aea4727fe131e7b5b9bf15c2b67 🚀
</commit_message>
<xml_diff>
--- a/Resume.docx
+++ b/Resume.docx
@@ -42,21 +42,7 @@
         <w:rPr>
           <w:rFonts w:cstheme="minorHAnsi"/>
         </w:rPr>
-        <w:t xml:space="preserve">1 </w:t>
-      </w:r>
-      <w:proofErr w:type="spellStart"/>
-      <w:r>
-        <w:rPr>
-          <w:rFonts w:cstheme="minorHAnsi"/>
-        </w:rPr>
-        <w:t>Forthside</w:t>
-      </w:r>
-      <w:proofErr w:type="spellEnd"/>
-      <w:r>
-        <w:rPr>
-          <w:rFonts w:cstheme="minorHAnsi"/>
-        </w:rPr>
-        <w:t xml:space="preserve"> Way</w:t>
+        <w:t>1 Forthside Way</w:t>
       </w:r>
       <w:r>
         <w:rPr>
@@ -375,10 +361,7 @@
         </w:rPr>
       </w:pPr>
       <w:r>
-        <w:t>Demonstrated problem skills by developing</w:t>
-      </w:r>
-      <w:r>
-        <w:t xml:space="preserve"> my own browser multiplayer online 2D game from scratch. This game consists of three game modes and five characters with different abilities and appearance. Link to live project:</w:t>
+        <w:t>Demonstrated problem skills by developing my own browser multiplayer online 2D game from scratch. This game consists of three game modes and five characters with different abilities and appearance. Link to live project:</w:t>
       </w:r>
       <w:r>
         <w:rPr>
@@ -517,7 +500,6 @@
         <w:t xml:space="preserve">, this site includes a minimalistic design, responsiveness for different devices, navigation system and displays information about the most important features of the product. Link to live project: </w:t>
       </w:r>
       <w:hyperlink r:id="rId10" w:history="1">
-        <w:proofErr w:type="spellStart"/>
         <w:r>
           <w:rPr>
             <w:rStyle w:val="Hyperlink"/>
@@ -526,7 +508,6 @@
           </w:rPr>
           <w:t>DragJoystick</w:t>
         </w:r>
-        <w:proofErr w:type="spellEnd"/>
       </w:hyperlink>
       <w:r>
         <w:t xml:space="preserve"> </w:t>
@@ -672,21 +653,12 @@
         <w:t>Single Page Application</w:t>
       </w:r>
       <w:r>
-        <w:t xml:space="preserve"> that displays data from the </w:t>
-      </w:r>
-      <w:proofErr w:type="spellStart"/>
-      <w:r>
-        <w:t>PokeAPI</w:t>
-      </w:r>
-      <w:proofErr w:type="spellEnd"/>
-      <w:r>
-        <w:t>.</w:t>
+        <w:t xml:space="preserve"> that displays data from the PokeAPI.</w:t>
       </w:r>
       <w:r>
         <w:t xml:space="preserve"> Link to live project: </w:t>
       </w:r>
       <w:hyperlink r:id="rId13" w:history="1">
-        <w:proofErr w:type="spellStart"/>
         <w:r>
           <w:rPr>
             <w:rStyle w:val="Hyperlink"/>
@@ -695,7 +667,6 @@
           </w:rPr>
           <w:t>PokeApiUI</w:t>
         </w:r>
-        <w:proofErr w:type="spellEnd"/>
       </w:hyperlink>
     </w:p>
     <w:p>
@@ -744,13 +715,8 @@
         <w:t>Java, JavaScript</w:t>
       </w:r>
       <w:r>
-        <w:t xml:space="preserve"> (NodeJS, React, </w:t>
-      </w:r>
-      <w:proofErr w:type="spellStart"/>
-      <w:r>
-        <w:t>SocketIO</w:t>
-      </w:r>
-      <w:proofErr w:type="spellEnd"/>
+        <w:t xml:space="preserve"> (NodeJS, React, SocketIO</w:t>
+      </w:r>
       <w:r>
         <w:t xml:space="preserve"> and</w:t>
       </w:r>
@@ -1259,15 +1225,7 @@
         </w:rPr>
       </w:pPr>
       <w:r>
-        <w:t>Developed and implemented an API for a ludo/</w:t>
-      </w:r>
-      <w:proofErr w:type="spellStart"/>
-      <w:r>
-        <w:t>parchis</w:t>
-      </w:r>
-      <w:proofErr w:type="spellEnd"/>
-      <w:r>
-        <w:t xml:space="preserve"> game, which enabled gambling websites to embed the game as a part of their site. </w:t>
+        <w:t xml:space="preserve">Developed and implemented an API for a ludo/parchis game, which enabled gambling websites to embed the game as a part of their site. </w:t>
       </w:r>
     </w:p>
     <w:p>

</xml_diff>